<commit_message>
add v-text, v-html, v-on & method
</commit_message>
<xml_diff>
--- a/front/VueJS.docx
+++ b/front/VueJS.docx
@@ -30,14 +30,15 @@
         <w:tblLook w:val="04A0" w:firstRow="1" w:lastRow="0" w:firstColumn="1" w:lastColumn="0" w:noHBand="0" w:noVBand="1"/>
       </w:tblPr>
       <w:tblGrid>
-        <w:gridCol w:w="2127"/>
-        <w:gridCol w:w="4110"/>
-        <w:gridCol w:w="4962"/>
+        <w:gridCol w:w="2086"/>
+        <w:gridCol w:w="4276"/>
+        <w:gridCol w:w="4837"/>
       </w:tblGrid>
       <w:tr>
         <w:tc>
           <w:tcPr>
-            <w:tcW w:w="2127" w:type="dxa"/>
+            <w:tcW w:w="2086" w:type="dxa"/>
+            <w:shd w:val="clear" w:color="auto" w:fill="C5E0B3" w:themeFill="accent6" w:themeFillTint="66"/>
           </w:tcPr>
           <w:p>
             <w:pPr>
@@ -125,14 +126,25 @@
               </w:rPr>
               <w:t xml:space="preserve">Avec </w:t>
             </w:r>
-            <w:r>
-              <w:rPr>
-                <w:b/>
-                <w:bCs/>
-                <w:sz w:val="18"/>
-                <w:szCs w:val="18"/>
-              </w:rPr>
-              <w:t>data()</w:t>
+            <w:proofErr w:type="gramStart"/>
+            <w:r>
+              <w:rPr>
+                <w:b/>
+                <w:bCs/>
+                <w:sz w:val="18"/>
+                <w:szCs w:val="18"/>
+              </w:rPr>
+              <w:t>data(</w:t>
+            </w:r>
+            <w:proofErr w:type="gramEnd"/>
+            <w:r>
+              <w:rPr>
+                <w:b/>
+                <w:bCs/>
+                <w:sz w:val="18"/>
+                <w:szCs w:val="18"/>
+              </w:rPr>
+              <w:t>)</w:t>
             </w:r>
           </w:p>
           <w:p>
@@ -192,17 +204,19 @@
         </w:tc>
         <w:tc>
           <w:tcPr>
-            <w:tcW w:w="4110" w:type="dxa"/>
-          </w:tcPr>
-          <w:p>
-            <w:pPr>
-              <w:rPr>
-                <w:sz w:val="18"/>
-                <w:szCs w:val="18"/>
-              </w:rPr>
-            </w:pPr>
-            <w:r>
-              <w:rPr>
+            <w:tcW w:w="4276" w:type="dxa"/>
+            <w:shd w:val="clear" w:color="auto" w:fill="C5E0B3" w:themeFill="accent6" w:themeFillTint="66"/>
+          </w:tcPr>
+          <w:p>
+            <w:pPr>
+              <w:rPr>
+                <w:sz w:val="18"/>
+                <w:szCs w:val="18"/>
+              </w:rPr>
+            </w:pPr>
+            <w:r>
+              <w:rPr>
+                <w:noProof/>
                 <w:sz w:val="18"/>
                 <w:szCs w:val="18"/>
               </w:rPr>
@@ -260,6 +274,7 @@
             </w:pPr>
             <w:r>
               <w:rPr>
+                <w:noProof/>
                 <w:sz w:val="18"/>
                 <w:szCs w:val="18"/>
               </w:rPr>
@@ -317,6 +332,7 @@
             </w:pPr>
             <w:r>
               <w:rPr>
+                <w:noProof/>
                 <w:sz w:val="18"/>
                 <w:szCs w:val="18"/>
               </w:rPr>
@@ -357,28 +373,140 @@
               </w:drawing>
             </w:r>
           </w:p>
-        </w:tc>
-        <w:tc>
-          <w:tcPr>
-            <w:tcW w:w="4962" w:type="dxa"/>
-          </w:tcPr>
-          <w:p>
-            <w:pPr>
-              <w:rPr>
-                <w:sz w:val="18"/>
-                <w:szCs w:val="18"/>
-              </w:rPr>
-            </w:pPr>
-            <w:r>
-              <w:rPr>
-                <w:sz w:val="18"/>
-                <w:szCs w:val="18"/>
-              </w:rPr>
-              <w:t xml:space="preserve">Créer un élément vu avec un </w:t>
+          <w:p>
+            <w:pPr>
+              <w:rPr>
+                <w:sz w:val="18"/>
+                <w:szCs w:val="18"/>
+              </w:rPr>
+            </w:pPr>
+            <w:r>
+              <w:rPr>
+                <w:noProof/>
+                <w:sz w:val="18"/>
+                <w:szCs w:val="18"/>
+              </w:rPr>
+              <w:drawing>
+                <wp:inline distT="0" distB="0" distL="0" distR="0" wp14:anchorId="570B3465" wp14:editId="6E107C71">
+                  <wp:extent cx="1495425" cy="139404"/>
+                  <wp:effectExtent l="0" t="0" r="0" b="0"/>
+                  <wp:docPr id="12" name="Image 12"/>
+                  <wp:cNvGraphicFramePr>
+                    <a:graphicFrameLocks xmlns:a="http://schemas.openxmlformats.org/drawingml/2006/main" noChangeAspect="1"/>
+                  </wp:cNvGraphicFramePr>
+                  <a:graphic xmlns:a="http://schemas.openxmlformats.org/drawingml/2006/main">
+                    <a:graphicData uri="http://schemas.openxmlformats.org/drawingml/2006/picture">
+                      <pic:pic xmlns:pic="http://schemas.openxmlformats.org/drawingml/2006/picture">
+                        <pic:nvPicPr>
+                          <pic:cNvPr id="1" name=""/>
+                          <pic:cNvPicPr/>
+                        </pic:nvPicPr>
+                        <pic:blipFill>
+                          <a:blip r:embed="rId7"/>
+                          <a:stretch>
+                            <a:fillRect/>
+                          </a:stretch>
+                        </pic:blipFill>
+                        <pic:spPr>
+                          <a:xfrm>
+                            <a:off x="0" y="0"/>
+                            <a:ext cx="1570398" cy="146393"/>
+                          </a:xfrm>
+                          <a:prstGeom prst="rect">
+                            <a:avLst/>
+                          </a:prstGeom>
+                        </pic:spPr>
+                      </pic:pic>
+                    </a:graphicData>
+                  </a:graphic>
+                </wp:inline>
+              </w:drawing>
+            </w:r>
+          </w:p>
+          <w:p>
+            <w:pPr>
+              <w:rPr>
+                <w:sz w:val="18"/>
+                <w:szCs w:val="18"/>
+              </w:rPr>
+            </w:pPr>
+            <w:r>
+              <w:rPr>
+                <w:noProof/>
+                <w:sz w:val="18"/>
+                <w:szCs w:val="18"/>
+              </w:rPr>
+              <w:drawing>
+                <wp:inline distT="0" distB="0" distL="0" distR="0" wp14:anchorId="33315DC2" wp14:editId="1A7DD833">
+                  <wp:extent cx="1456055" cy="139539"/>
+                  <wp:effectExtent l="0" t="0" r="0" b="0"/>
+                  <wp:docPr id="13" name="Image 13"/>
+                  <wp:cNvGraphicFramePr>
+                    <a:graphicFrameLocks xmlns:a="http://schemas.openxmlformats.org/drawingml/2006/main" noChangeAspect="1"/>
+                  </wp:cNvGraphicFramePr>
+                  <a:graphic xmlns:a="http://schemas.openxmlformats.org/drawingml/2006/main">
+                    <a:graphicData uri="http://schemas.openxmlformats.org/drawingml/2006/picture">
+                      <pic:pic xmlns:pic="http://schemas.openxmlformats.org/drawingml/2006/picture">
+                        <pic:nvPicPr>
+                          <pic:cNvPr id="1" name=""/>
+                          <pic:cNvPicPr/>
+                        </pic:nvPicPr>
+                        <pic:blipFill>
+                          <a:blip r:embed="rId8"/>
+                          <a:stretch>
+                            <a:fillRect/>
+                          </a:stretch>
+                        </pic:blipFill>
+                        <pic:spPr>
+                          <a:xfrm>
+                            <a:off x="0" y="0"/>
+                            <a:ext cx="1523819" cy="146033"/>
+                          </a:xfrm>
+                          <a:prstGeom prst="rect">
+                            <a:avLst/>
+                          </a:prstGeom>
+                        </pic:spPr>
+                      </pic:pic>
+                    </a:graphicData>
+                  </a:graphic>
+                </wp:inline>
+              </w:drawing>
+            </w:r>
+          </w:p>
+        </w:tc>
+        <w:tc>
+          <w:tcPr>
+            <w:tcW w:w="4837" w:type="dxa"/>
+            <w:shd w:val="clear" w:color="auto" w:fill="C5E0B3" w:themeFill="accent6" w:themeFillTint="66"/>
+          </w:tcPr>
+          <w:p>
+            <w:pPr>
+              <w:rPr>
+                <w:sz w:val="18"/>
+                <w:szCs w:val="18"/>
+              </w:rPr>
+            </w:pPr>
+            <w:r>
+              <w:rPr>
+                <w:sz w:val="18"/>
+                <w:szCs w:val="18"/>
+              </w:rPr>
+              <w:t>Créer un élément vu avec un</w:t>
+            </w:r>
+            <w:r>
+              <w:rPr>
+                <w:b/>
+                <w:bCs/>
+                <w:sz w:val="18"/>
+                <w:szCs w:val="18"/>
+              </w:rPr>
+              <w:t xml:space="preserve"> </w:t>
             </w:r>
             <w:proofErr w:type="spellStart"/>
             <w:r>
               <w:rPr>
+                <w:b/>
+                <w:bCs/>
                 <w:sz w:val="18"/>
                 <w:szCs w:val="18"/>
               </w:rPr>
@@ -405,7 +533,23 @@
                 <w:sz w:val="18"/>
                 <w:szCs w:val="18"/>
               </w:rPr>
-              <w:t>Utiliser ` pour écrire en multi ligne</w:t>
+              <w:t xml:space="preserve">Utiliser </w:t>
+            </w:r>
+            <w:r>
+              <w:rPr>
+                <w:b/>
+                <w:bCs/>
+                <w:sz w:val="18"/>
+                <w:szCs w:val="18"/>
+              </w:rPr>
+              <w:t>`</w:t>
+            </w:r>
+            <w:r>
+              <w:rPr>
+                <w:sz w:val="18"/>
+                <w:szCs w:val="18"/>
+              </w:rPr>
+              <w:t xml:space="preserve"> pour écrire en multi ligne</w:t>
             </w:r>
           </w:p>
           <w:p>
@@ -459,14 +603,75 @@
                 <w:sz w:val="18"/>
                 <w:szCs w:val="18"/>
               </w:rPr>
+              <w:t xml:space="preserve">Ici on définit la méthode </w:t>
+            </w:r>
+            <w:r>
+              <w:rPr>
+                <w:b/>
+                <w:bCs/>
+                <w:sz w:val="18"/>
+                <w:szCs w:val="18"/>
+              </w:rPr>
+              <w:t>data</w:t>
+            </w:r>
+            <w:r>
+              <w:rPr>
+                <w:sz w:val="18"/>
+                <w:szCs w:val="18"/>
+              </w:rPr>
+              <w:t xml:space="preserve"> dans lequel on stock … nos data qu’ont appel directement dans le html avec</w:t>
+            </w:r>
+            <w:r>
+              <w:rPr>
+                <w:b/>
+                <w:bCs/>
+                <w:sz w:val="18"/>
+                <w:szCs w:val="18"/>
+              </w:rPr>
+              <w:t xml:space="preserve"> </w:t>
+            </w:r>
+            <w:proofErr w:type="gramStart"/>
+            <w:r>
+              <w:rPr>
+                <w:b/>
+                <w:bCs/>
+                <w:sz w:val="18"/>
+                <w:szCs w:val="18"/>
+              </w:rPr>
+              <w:t>{{ }</w:t>
+            </w:r>
+            <w:proofErr w:type="gramEnd"/>
+            <w:r>
+              <w:rPr>
+                <w:b/>
+                <w:bCs/>
+                <w:sz w:val="18"/>
+                <w:szCs w:val="18"/>
+              </w:rPr>
+              <w:t>}</w:t>
+            </w:r>
+          </w:p>
+          <w:p>
+            <w:pPr>
+              <w:rPr>
+                <w:sz w:val="18"/>
+                <w:szCs w:val="18"/>
+              </w:rPr>
+            </w:pPr>
+            <w:r>
+              <w:rPr>
+                <w:noProof/>
+                <w:sz w:val="18"/>
+                <w:szCs w:val="18"/>
+              </w:rPr>
               <w:drawing>
-                <wp:anchor distT="0" distB="0" distL="114300" distR="114300" simplePos="0" relativeHeight="251658240" behindDoc="0" locked="0" layoutInCell="1" allowOverlap="1" wp14:anchorId="668B22E7" wp14:editId="29F0D246">
+                <wp:anchor distT="0" distB="0" distL="114300" distR="114300" simplePos="0" relativeHeight="251658240" behindDoc="0" locked="0" layoutInCell="1" allowOverlap="1" wp14:anchorId="668B22E7" wp14:editId="25D1D442">
                   <wp:simplePos x="0" y="0"/>
                   <wp:positionH relativeFrom="column">
-                    <wp:posOffset>1621790</wp:posOffset>
+                    <wp:posOffset>2212340</wp:posOffset>
                   </wp:positionH>
                   <wp:positionV relativeFrom="paragraph">
-                    <wp:posOffset>363220</wp:posOffset>
+                    <wp:posOffset>36830</wp:posOffset>
                   </wp:positionV>
                   <wp:extent cx="733425" cy="363913"/>
                   <wp:effectExtent l="0" t="0" r="0" b="0"/>
@@ -491,7 +696,7 @@
                           <pic:cNvPicPr/>
                         </pic:nvPicPr>
                         <pic:blipFill>
-                          <a:blip r:embed="rId7">
+                          <a:blip r:embed="rId9">
                             <a:extLst>
                               <a:ext uri="{28A0092B-C50C-407E-A947-70E740481C1C}">
                                 <a14:useLocalDpi xmlns:a14="http://schemas.microsoft.com/office/drawing/2010/main" val="0"/>
@@ -522,22 +727,87 @@
                 <w:sz w:val="18"/>
                 <w:szCs w:val="18"/>
               </w:rPr>
-              <w:t>Ici on définit la méthode data dans lequel on stock … nos data qu’ont appel directement dans le html avec {{ }}</w:t>
-            </w:r>
-          </w:p>
-          <w:p>
-            <w:pPr>
-              <w:rPr>
-                <w:sz w:val="18"/>
-                <w:szCs w:val="18"/>
-              </w:rPr>
-            </w:pPr>
-            <w:r>
-              <w:rPr>
-                <w:sz w:val="18"/>
-                <w:szCs w:val="18"/>
-              </w:rPr>
               <w:t xml:space="preserve"> </w:t>
+            </w:r>
+          </w:p>
+          <w:p>
+            <w:pPr>
+              <w:rPr>
+                <w:sz w:val="18"/>
+                <w:szCs w:val="18"/>
+              </w:rPr>
+            </w:pPr>
+          </w:p>
+          <w:p>
+            <w:pPr>
+              <w:rPr>
+                <w:sz w:val="18"/>
+                <w:szCs w:val="18"/>
+              </w:rPr>
+            </w:pPr>
+          </w:p>
+          <w:p>
+            <w:pPr>
+              <w:rPr>
+                <w:sz w:val="18"/>
+                <w:szCs w:val="18"/>
+              </w:rPr>
+            </w:pPr>
+            <w:r>
+              <w:rPr>
+                <w:sz w:val="18"/>
+                <w:szCs w:val="18"/>
+              </w:rPr>
+              <w:t>On peut aussi stocker le « </w:t>
+            </w:r>
+            <w:proofErr w:type="spellStart"/>
+            <w:r>
+              <w:rPr>
+                <w:b/>
+                <w:bCs/>
+                <w:sz w:val="18"/>
+                <w:szCs w:val="18"/>
+              </w:rPr>
+              <w:t>mount</w:t>
+            </w:r>
+            <w:proofErr w:type="spellEnd"/>
+            <w:r>
+              <w:rPr>
+                <w:sz w:val="18"/>
+                <w:szCs w:val="18"/>
+              </w:rPr>
+              <w:t> » dans un attribut, ce qui permettra de le modifier</w:t>
+            </w:r>
+          </w:p>
+          <w:p>
+            <w:pPr>
+              <w:rPr>
+                <w:sz w:val="18"/>
+                <w:szCs w:val="18"/>
+              </w:rPr>
+            </w:pPr>
+            <w:r>
+              <w:rPr>
+                <w:sz w:val="18"/>
+                <w:szCs w:val="18"/>
+              </w:rPr>
+              <w:t xml:space="preserve">Exemple : ici on modifie la propriété </w:t>
+            </w:r>
+            <w:proofErr w:type="spellStart"/>
+            <w:r>
+              <w:rPr>
+                <w:sz w:val="18"/>
+                <w:szCs w:val="18"/>
+              </w:rPr>
+              <w:t>prenom</w:t>
+            </w:r>
+            <w:proofErr w:type="spellEnd"/>
+            <w:r>
+              <w:rPr>
+                <w:sz w:val="18"/>
+                <w:szCs w:val="18"/>
+              </w:rPr>
+              <w:t xml:space="preserve"> de l’objet personne</w:t>
             </w:r>
           </w:p>
         </w:tc>
@@ -545,7 +815,8 @@
       <w:tr>
         <w:tc>
           <w:tcPr>
-            <w:tcW w:w="2127" w:type="dxa"/>
+            <w:tcW w:w="2086" w:type="dxa"/>
+            <w:shd w:val="clear" w:color="auto" w:fill="C5E0B3" w:themeFill="accent6" w:themeFillTint="66"/>
           </w:tcPr>
           <w:p>
             <w:pPr>
@@ -565,17 +836,19 @@
         </w:tc>
         <w:tc>
           <w:tcPr>
-            <w:tcW w:w="4110" w:type="dxa"/>
-          </w:tcPr>
-          <w:p>
-            <w:pPr>
-              <w:rPr>
-                <w:sz w:val="18"/>
-                <w:szCs w:val="18"/>
-              </w:rPr>
-            </w:pPr>
-            <w:r>
-              <w:rPr>
+            <w:tcW w:w="4276" w:type="dxa"/>
+            <w:shd w:val="clear" w:color="auto" w:fill="C5E0B3" w:themeFill="accent6" w:themeFillTint="66"/>
+          </w:tcPr>
+          <w:p>
+            <w:pPr>
+              <w:rPr>
+                <w:sz w:val="18"/>
+                <w:szCs w:val="18"/>
+              </w:rPr>
+            </w:pPr>
+            <w:r>
+              <w:rPr>
+                <w:noProof/>
                 <w:sz w:val="18"/>
                 <w:szCs w:val="18"/>
               </w:rPr>
@@ -584,187 +857,6 @@
                   <wp:extent cx="2390775" cy="258795"/>
                   <wp:effectExtent l="0" t="0" r="0" b="8255"/>
                   <wp:docPr id="5" name="Image 5"/>
-                  <wp:cNvGraphicFramePr>
-                    <a:graphicFrameLocks xmlns:a="http://schemas.openxmlformats.org/drawingml/2006/main" noChangeAspect="1"/>
-                  </wp:cNvGraphicFramePr>
-                  <a:graphic xmlns:a="http://schemas.openxmlformats.org/drawingml/2006/main">
-                    <a:graphicData uri="http://schemas.openxmlformats.org/drawingml/2006/picture">
-                      <pic:pic xmlns:pic="http://schemas.openxmlformats.org/drawingml/2006/picture">
-                        <pic:nvPicPr>
-                          <pic:cNvPr id="1" name=""/>
-                          <pic:cNvPicPr/>
-                        </pic:nvPicPr>
-                        <pic:blipFill>
-                          <a:blip r:embed="rId8"/>
-                          <a:stretch>
-                            <a:fillRect/>
-                          </a:stretch>
-                        </pic:blipFill>
-                        <pic:spPr>
-                          <a:xfrm>
-                            <a:off x="0" y="0"/>
-                            <a:ext cx="2421126" cy="262080"/>
-                          </a:xfrm>
-                          <a:prstGeom prst="rect">
-                            <a:avLst/>
-                          </a:prstGeom>
-                        </pic:spPr>
-                      </pic:pic>
-                    </a:graphicData>
-                  </a:graphic>
-                </wp:inline>
-              </w:drawing>
-            </w:r>
-          </w:p>
-          <w:p>
-            <w:pPr>
-              <w:rPr>
-                <w:sz w:val="18"/>
-                <w:szCs w:val="18"/>
-              </w:rPr>
-            </w:pPr>
-            <w:r>
-              <w:rPr>
-                <w:sz w:val="18"/>
-                <w:szCs w:val="18"/>
-              </w:rPr>
-              <w:drawing>
-                <wp:inline distT="0" distB="0" distL="0" distR="0" wp14:anchorId="5060B150" wp14:editId="73D18A55">
-                  <wp:extent cx="2381250" cy="176631"/>
-                  <wp:effectExtent l="0" t="0" r="0" b="0"/>
-                  <wp:docPr id="6" name="Image 6"/>
-                  <wp:cNvGraphicFramePr>
-                    <a:graphicFrameLocks xmlns:a="http://schemas.openxmlformats.org/drawingml/2006/main" noChangeAspect="1"/>
-                  </wp:cNvGraphicFramePr>
-                  <a:graphic xmlns:a="http://schemas.openxmlformats.org/drawingml/2006/main">
-                    <a:graphicData uri="http://schemas.openxmlformats.org/drawingml/2006/picture">
-                      <pic:pic xmlns:pic="http://schemas.openxmlformats.org/drawingml/2006/picture">
-                        <pic:nvPicPr>
-                          <pic:cNvPr id="1" name=""/>
-                          <pic:cNvPicPr/>
-                        </pic:nvPicPr>
-                        <pic:blipFill>
-                          <a:blip r:embed="rId9"/>
-                          <a:stretch>
-                            <a:fillRect/>
-                          </a:stretch>
-                        </pic:blipFill>
-                        <pic:spPr>
-                          <a:xfrm>
-                            <a:off x="0" y="0"/>
-                            <a:ext cx="2436542" cy="180732"/>
-                          </a:xfrm>
-                          <a:prstGeom prst="rect">
-                            <a:avLst/>
-                          </a:prstGeom>
-                        </pic:spPr>
-                      </pic:pic>
-                    </a:graphicData>
-                  </a:graphic>
-                </wp:inline>
-              </w:drawing>
-            </w:r>
-          </w:p>
-        </w:tc>
-        <w:tc>
-          <w:tcPr>
-            <w:tcW w:w="4962" w:type="dxa"/>
-          </w:tcPr>
-          <w:p>
-            <w:pPr>
-              <w:rPr>
-                <w:sz w:val="18"/>
-                <w:szCs w:val="18"/>
-              </w:rPr>
-            </w:pPr>
-            <w:r>
-              <w:rPr>
-                <w:sz w:val="18"/>
-                <w:szCs w:val="18"/>
-              </w:rPr>
-              <w:t>On peut afficher nos variable définie en JS dans notre code HTML avec {{ }} et utiliser le JS dessus</w:t>
-            </w:r>
-          </w:p>
-          <w:p>
-            <w:pPr>
-              <w:rPr>
-                <w:sz w:val="18"/>
-                <w:szCs w:val="18"/>
-              </w:rPr>
-            </w:pPr>
-            <w:r>
-              <w:rPr>
-                <w:sz w:val="18"/>
-                <w:szCs w:val="18"/>
-              </w:rPr>
-              <w:t>Ternaire possible</w:t>
-            </w:r>
-          </w:p>
-        </w:tc>
-      </w:tr>
-      <w:tr>
-        <w:tc>
-          <w:tcPr>
-            <w:tcW w:w="2127" w:type="dxa"/>
-          </w:tcPr>
-          <w:p>
-            <w:pPr>
-              <w:rPr>
-                <w:sz w:val="18"/>
-                <w:szCs w:val="18"/>
-              </w:rPr>
-            </w:pPr>
-            <w:r>
-              <w:rPr>
-                <w:sz w:val="18"/>
-                <w:szCs w:val="18"/>
-              </w:rPr>
-              <w:t>Propriété calculer</w:t>
-            </w:r>
-          </w:p>
-          <w:p>
-            <w:pPr>
-              <w:rPr>
-                <w:b/>
-                <w:bCs/>
-                <w:sz w:val="18"/>
-                <w:szCs w:val="18"/>
-              </w:rPr>
-            </w:pPr>
-            <w:proofErr w:type="spellStart"/>
-            <w:r>
-              <w:rPr>
-                <w:b/>
-                <w:bCs/>
-                <w:sz w:val="18"/>
-                <w:szCs w:val="18"/>
-              </w:rPr>
-              <w:t>conputed</w:t>
-            </w:r>
-            <w:proofErr w:type="spellEnd"/>
-          </w:p>
-        </w:tc>
-        <w:tc>
-          <w:tcPr>
-            <w:tcW w:w="4110" w:type="dxa"/>
-          </w:tcPr>
-          <w:p>
-            <w:pPr>
-              <w:rPr>
-                <w:sz w:val="18"/>
-                <w:szCs w:val="18"/>
-              </w:rPr>
-            </w:pPr>
-            <w:r>
-              <w:rPr>
-                <w:sz w:val="18"/>
-                <w:szCs w:val="18"/>
-              </w:rPr>
-              <w:drawing>
-                <wp:inline distT="0" distB="0" distL="0" distR="0" wp14:anchorId="5ECA61C9" wp14:editId="6DAD6AE9">
-                  <wp:extent cx="2381250" cy="805338"/>
-                  <wp:effectExtent l="0" t="0" r="0" b="0"/>
-                  <wp:docPr id="7" name="Image 7"/>
                   <wp:cNvGraphicFramePr>
                     <a:graphicFrameLocks xmlns:a="http://schemas.openxmlformats.org/drawingml/2006/main" noChangeAspect="1"/>
                   </wp:cNvGraphicFramePr>
@@ -784,6 +876,221 @@
                         <pic:spPr>
                           <a:xfrm>
                             <a:off x="0" y="0"/>
+                            <a:ext cx="2421126" cy="262080"/>
+                          </a:xfrm>
+                          <a:prstGeom prst="rect">
+                            <a:avLst/>
+                          </a:prstGeom>
+                        </pic:spPr>
+                      </pic:pic>
+                    </a:graphicData>
+                  </a:graphic>
+                </wp:inline>
+              </w:drawing>
+            </w:r>
+          </w:p>
+          <w:p>
+            <w:pPr>
+              <w:rPr>
+                <w:sz w:val="18"/>
+                <w:szCs w:val="18"/>
+              </w:rPr>
+            </w:pPr>
+            <w:r>
+              <w:rPr>
+                <w:noProof/>
+                <w:sz w:val="18"/>
+                <w:szCs w:val="18"/>
+              </w:rPr>
+              <w:drawing>
+                <wp:inline distT="0" distB="0" distL="0" distR="0" wp14:anchorId="5060B150" wp14:editId="73D18A55">
+                  <wp:extent cx="2381250" cy="176631"/>
+                  <wp:effectExtent l="0" t="0" r="0" b="0"/>
+                  <wp:docPr id="6" name="Image 6"/>
+                  <wp:cNvGraphicFramePr>
+                    <a:graphicFrameLocks xmlns:a="http://schemas.openxmlformats.org/drawingml/2006/main" noChangeAspect="1"/>
+                  </wp:cNvGraphicFramePr>
+                  <a:graphic xmlns:a="http://schemas.openxmlformats.org/drawingml/2006/main">
+                    <a:graphicData uri="http://schemas.openxmlformats.org/drawingml/2006/picture">
+                      <pic:pic xmlns:pic="http://schemas.openxmlformats.org/drawingml/2006/picture">
+                        <pic:nvPicPr>
+                          <pic:cNvPr id="1" name=""/>
+                          <pic:cNvPicPr/>
+                        </pic:nvPicPr>
+                        <pic:blipFill>
+                          <a:blip r:embed="rId11"/>
+                          <a:stretch>
+                            <a:fillRect/>
+                          </a:stretch>
+                        </pic:blipFill>
+                        <pic:spPr>
+                          <a:xfrm>
+                            <a:off x="0" y="0"/>
+                            <a:ext cx="2436542" cy="180732"/>
+                          </a:xfrm>
+                          <a:prstGeom prst="rect">
+                            <a:avLst/>
+                          </a:prstGeom>
+                        </pic:spPr>
+                      </pic:pic>
+                    </a:graphicData>
+                  </a:graphic>
+                </wp:inline>
+              </w:drawing>
+            </w:r>
+          </w:p>
+        </w:tc>
+        <w:tc>
+          <w:tcPr>
+            <w:tcW w:w="4837" w:type="dxa"/>
+            <w:shd w:val="clear" w:color="auto" w:fill="C5E0B3" w:themeFill="accent6" w:themeFillTint="66"/>
+          </w:tcPr>
+          <w:p>
+            <w:pPr>
+              <w:rPr>
+                <w:sz w:val="18"/>
+                <w:szCs w:val="18"/>
+              </w:rPr>
+            </w:pPr>
+            <w:r>
+              <w:rPr>
+                <w:sz w:val="18"/>
+                <w:szCs w:val="18"/>
+              </w:rPr>
+              <w:t xml:space="preserve">On peut afficher nos variable définie en JS dans notre code HTML avec </w:t>
+            </w:r>
+            <w:proofErr w:type="gramStart"/>
+            <w:r>
+              <w:rPr>
+                <w:b/>
+                <w:bCs/>
+                <w:sz w:val="18"/>
+                <w:szCs w:val="18"/>
+              </w:rPr>
+              <w:t>{{ }</w:t>
+            </w:r>
+            <w:proofErr w:type="gramEnd"/>
+            <w:r>
+              <w:rPr>
+                <w:b/>
+                <w:bCs/>
+                <w:sz w:val="18"/>
+                <w:szCs w:val="18"/>
+              </w:rPr>
+              <w:t>}</w:t>
+            </w:r>
+            <w:r>
+              <w:rPr>
+                <w:sz w:val="18"/>
+                <w:szCs w:val="18"/>
+              </w:rPr>
+              <w:t xml:space="preserve"> et utiliser le JS dessus</w:t>
+            </w:r>
+          </w:p>
+          <w:p>
+            <w:pPr>
+              <w:rPr>
+                <w:sz w:val="18"/>
+                <w:szCs w:val="18"/>
+              </w:rPr>
+            </w:pPr>
+            <w:r>
+              <w:rPr>
+                <w:sz w:val="18"/>
+                <w:szCs w:val="18"/>
+              </w:rPr>
+              <w:t>Ternaire possible</w:t>
+            </w:r>
+          </w:p>
+        </w:tc>
+      </w:tr>
+      <w:tr>
+        <w:tc>
+          <w:tcPr>
+            <w:tcW w:w="2086" w:type="dxa"/>
+            <w:shd w:val="clear" w:color="auto" w:fill="C5E0B3" w:themeFill="accent6" w:themeFillTint="66"/>
+          </w:tcPr>
+          <w:p>
+            <w:pPr>
+              <w:rPr>
+                <w:sz w:val="18"/>
+                <w:szCs w:val="18"/>
+              </w:rPr>
+            </w:pPr>
+            <w:r>
+              <w:rPr>
+                <w:sz w:val="18"/>
+                <w:szCs w:val="18"/>
+              </w:rPr>
+              <w:t>Propriété calculer</w:t>
+            </w:r>
+          </w:p>
+          <w:p>
+            <w:pPr>
+              <w:rPr>
+                <w:b/>
+                <w:bCs/>
+                <w:sz w:val="18"/>
+                <w:szCs w:val="18"/>
+              </w:rPr>
+            </w:pPr>
+            <w:proofErr w:type="spellStart"/>
+            <w:proofErr w:type="gramStart"/>
+            <w:r>
+              <w:rPr>
+                <w:b/>
+                <w:bCs/>
+                <w:sz w:val="18"/>
+                <w:szCs w:val="18"/>
+              </w:rPr>
+              <w:t>conputed</w:t>
+            </w:r>
+            <w:proofErr w:type="spellEnd"/>
+            <w:proofErr w:type="gramEnd"/>
+          </w:p>
+        </w:tc>
+        <w:tc>
+          <w:tcPr>
+            <w:tcW w:w="4276" w:type="dxa"/>
+            <w:shd w:val="clear" w:color="auto" w:fill="C5E0B3" w:themeFill="accent6" w:themeFillTint="66"/>
+          </w:tcPr>
+          <w:p>
+            <w:pPr>
+              <w:rPr>
+                <w:sz w:val="18"/>
+                <w:szCs w:val="18"/>
+              </w:rPr>
+            </w:pPr>
+            <w:r>
+              <w:rPr>
+                <w:noProof/>
+                <w:sz w:val="18"/>
+                <w:szCs w:val="18"/>
+              </w:rPr>
+              <w:drawing>
+                <wp:inline distT="0" distB="0" distL="0" distR="0" wp14:anchorId="5ECA61C9" wp14:editId="6DAD6AE9">
+                  <wp:extent cx="2381250" cy="805338"/>
+                  <wp:effectExtent l="0" t="0" r="0" b="0"/>
+                  <wp:docPr id="7" name="Image 7"/>
+                  <wp:cNvGraphicFramePr>
+                    <a:graphicFrameLocks xmlns:a="http://schemas.openxmlformats.org/drawingml/2006/main" noChangeAspect="1"/>
+                  </wp:cNvGraphicFramePr>
+                  <a:graphic xmlns:a="http://schemas.openxmlformats.org/drawingml/2006/main">
+                    <a:graphicData uri="http://schemas.openxmlformats.org/drawingml/2006/picture">
+                      <pic:pic xmlns:pic="http://schemas.openxmlformats.org/drawingml/2006/picture">
+                        <pic:nvPicPr>
+                          <pic:cNvPr id="1" name=""/>
+                          <pic:cNvPicPr/>
+                        </pic:nvPicPr>
+                        <pic:blipFill>
+                          <a:blip r:embed="rId12"/>
+                          <a:stretch>
+                            <a:fillRect/>
+                          </a:stretch>
+                        </pic:blipFill>
+                        <pic:spPr>
+                          <a:xfrm>
+                            <a:off x="0" y="0"/>
                             <a:ext cx="2400775" cy="811941"/>
                           </a:xfrm>
                           <a:prstGeom prst="rect">
@@ -800,25 +1107,86 @@
         </w:tc>
         <w:tc>
           <w:tcPr>
-            <w:tcW w:w="4962" w:type="dxa"/>
-          </w:tcPr>
-          <w:p>
-            <w:pPr>
-              <w:rPr>
-                <w:sz w:val="18"/>
-                <w:szCs w:val="18"/>
-              </w:rPr>
-            </w:pPr>
-            <w:r>
-              <w:rPr>
-                <w:sz w:val="18"/>
-                <w:szCs w:val="18"/>
-              </w:rPr>
-              <w:t xml:space="preserve">Si on as des calcule à faire sur des propriété définie dans data on utilisera </w:t>
+            <w:tcW w:w="4837" w:type="dxa"/>
+            <w:shd w:val="clear" w:color="auto" w:fill="C5E0B3" w:themeFill="accent6" w:themeFillTint="66"/>
+          </w:tcPr>
+          <w:p>
+            <w:pPr>
+              <w:rPr>
+                <w:sz w:val="18"/>
+                <w:szCs w:val="18"/>
+              </w:rPr>
+            </w:pPr>
+            <w:r>
+              <w:rPr>
+                <w:sz w:val="18"/>
+                <w:szCs w:val="18"/>
+              </w:rPr>
+              <w:t xml:space="preserve">Si on </w:t>
+            </w:r>
+            <w:r>
+              <w:rPr>
+                <w:sz w:val="18"/>
+                <w:szCs w:val="18"/>
+              </w:rPr>
+              <w:t>a</w:t>
+            </w:r>
+            <w:r>
+              <w:rPr>
+                <w:sz w:val="18"/>
+                <w:szCs w:val="18"/>
+              </w:rPr>
+              <w:t xml:space="preserve"> </w:t>
+            </w:r>
+            <w:r>
+              <w:rPr>
+                <w:sz w:val="18"/>
+                <w:szCs w:val="18"/>
+              </w:rPr>
+              <w:t>des calculs</w:t>
+            </w:r>
+            <w:r>
+              <w:rPr>
+                <w:sz w:val="18"/>
+                <w:szCs w:val="18"/>
+              </w:rPr>
+              <w:t xml:space="preserve"> à faire sur </w:t>
+            </w:r>
+            <w:proofErr w:type="gramStart"/>
+            <w:r>
+              <w:rPr>
+                <w:sz w:val="18"/>
+                <w:szCs w:val="18"/>
+              </w:rPr>
+              <w:t>des propriété</w:t>
+            </w:r>
+            <w:r>
+              <w:rPr>
+                <w:sz w:val="18"/>
+                <w:szCs w:val="18"/>
+              </w:rPr>
+              <w:t>s</w:t>
+            </w:r>
+            <w:r>
+              <w:rPr>
+                <w:sz w:val="18"/>
+                <w:szCs w:val="18"/>
+              </w:rPr>
+              <w:t xml:space="preserve"> définie</w:t>
+            </w:r>
+            <w:proofErr w:type="gramEnd"/>
+            <w:r>
+              <w:rPr>
+                <w:sz w:val="18"/>
+                <w:szCs w:val="18"/>
+              </w:rPr>
+              <w:t xml:space="preserve"> dans data on utilisera </w:t>
             </w:r>
             <w:proofErr w:type="spellStart"/>
             <w:r>
               <w:rPr>
+                <w:b/>
+                <w:bCs/>
                 <w:sz w:val="18"/>
                 <w:szCs w:val="18"/>
               </w:rPr>
@@ -842,6 +1210,7 @@
             </w:pPr>
             <w:r>
               <w:rPr>
+                <w:noProof/>
                 <w:sz w:val="18"/>
                 <w:szCs w:val="18"/>
               </w:rPr>
@@ -877,7 +1246,7 @@
                           <pic:cNvPicPr/>
                         </pic:nvPicPr>
                         <pic:blipFill>
-                          <a:blip r:embed="rId11">
+                          <a:blip r:embed="rId13">
                             <a:extLst>
                               <a:ext uri="{28A0092B-C50C-407E-A947-70E740481C1C}">
                                 <a14:useLocalDpi xmlns:a14="http://schemas.microsoft.com/office/drawing/2010/main" val="0"/>
@@ -916,7 +1285,43 @@
                 <w:sz w:val="18"/>
                 <w:szCs w:val="18"/>
               </w:rPr>
-              <w:t>Ici un calcul est fait sur une propriété time (qui renvois un new Date() )</w:t>
+              <w:t xml:space="preserve">Ici un calcul est fait sur une propriété time (qui renvois un </w:t>
+            </w:r>
+            <w:r>
+              <w:rPr>
+                <w:b/>
+                <w:bCs/>
+                <w:sz w:val="18"/>
+                <w:szCs w:val="18"/>
+              </w:rPr>
+              <w:t xml:space="preserve">new </w:t>
+            </w:r>
+            <w:proofErr w:type="gramStart"/>
+            <w:r>
+              <w:rPr>
+                <w:b/>
+                <w:bCs/>
+                <w:sz w:val="18"/>
+                <w:szCs w:val="18"/>
+              </w:rPr>
+              <w:t>Date(</w:t>
+            </w:r>
+            <w:proofErr w:type="gramEnd"/>
+            <w:r>
+              <w:rPr>
+                <w:b/>
+                <w:bCs/>
+                <w:sz w:val="18"/>
+                <w:szCs w:val="18"/>
+              </w:rPr>
+              <w:t>)</w:t>
+            </w:r>
+            <w:r>
+              <w:rPr>
+                <w:sz w:val="18"/>
+                <w:szCs w:val="18"/>
+              </w:rPr>
+              <w:t xml:space="preserve"> )</w:t>
             </w:r>
           </w:p>
           <w:p>
@@ -932,21 +1337,31 @@
       <w:tr>
         <w:tc>
           <w:tcPr>
-            <w:tcW w:w="2127" w:type="dxa"/>
-          </w:tcPr>
-          <w:p>
-            <w:pPr>
-              <w:rPr>
-                <w:sz w:val="18"/>
-                <w:szCs w:val="18"/>
-              </w:rPr>
-            </w:pPr>
-            <w:r>
-              <w:rPr>
-                <w:sz w:val="18"/>
-                <w:szCs w:val="18"/>
-              </w:rPr>
-              <w:t>v-</w:t>
+            <w:tcW w:w="2086" w:type="dxa"/>
+            <w:shd w:val="clear" w:color="auto" w:fill="C5E0B3" w:themeFill="accent6" w:themeFillTint="66"/>
+          </w:tcPr>
+          <w:p>
+            <w:pPr>
+              <w:rPr>
+                <w:sz w:val="18"/>
+                <w:szCs w:val="18"/>
+              </w:rPr>
+            </w:pPr>
+            <w:proofErr w:type="gramStart"/>
+            <w:r>
+              <w:rPr>
+                <w:sz w:val="18"/>
+                <w:szCs w:val="18"/>
+              </w:rPr>
+              <w:t>v</w:t>
+            </w:r>
+            <w:proofErr w:type="gramEnd"/>
+            <w:r>
+              <w:rPr>
+                <w:sz w:val="18"/>
+                <w:szCs w:val="18"/>
+              </w:rPr>
+              <w:t>-</w:t>
             </w:r>
             <w:proofErr w:type="spellStart"/>
             <w:r>
@@ -961,17 +1376,19 @@
         </w:tc>
         <w:tc>
           <w:tcPr>
-            <w:tcW w:w="4110" w:type="dxa"/>
-          </w:tcPr>
-          <w:p>
-            <w:pPr>
-              <w:rPr>
-                <w:sz w:val="18"/>
-                <w:szCs w:val="18"/>
-              </w:rPr>
-            </w:pPr>
-            <w:r>
-              <w:rPr>
+            <w:tcW w:w="4276" w:type="dxa"/>
+            <w:shd w:val="clear" w:color="auto" w:fill="C5E0B3" w:themeFill="accent6" w:themeFillTint="66"/>
+          </w:tcPr>
+          <w:p>
+            <w:pPr>
+              <w:rPr>
+                <w:sz w:val="18"/>
+                <w:szCs w:val="18"/>
+              </w:rPr>
+            </w:pPr>
+            <w:r>
+              <w:rPr>
+                <w:noProof/>
                 <w:sz w:val="18"/>
                 <w:szCs w:val="18"/>
               </w:rPr>
@@ -991,7 +1408,7 @@
                           <pic:cNvPicPr/>
                         </pic:nvPicPr>
                         <pic:blipFill>
-                          <a:blip r:embed="rId12"/>
+                          <a:blip r:embed="rId14"/>
                           <a:stretch>
                             <a:fillRect/>
                           </a:stretch>
@@ -1015,15 +1432,87 @@
         </w:tc>
         <w:tc>
           <w:tcPr>
-            <w:tcW w:w="4962" w:type="dxa"/>
-          </w:tcPr>
-          <w:p>
-            <w:pPr>
-              <w:rPr>
-                <w:sz w:val="18"/>
-                <w:szCs w:val="18"/>
-              </w:rPr>
-            </w:pPr>
+            <w:tcW w:w="4837" w:type="dxa"/>
+            <w:shd w:val="clear" w:color="auto" w:fill="C5E0B3" w:themeFill="accent6" w:themeFillTint="66"/>
+          </w:tcPr>
+          <w:p>
+            <w:pPr>
+              <w:rPr>
+                <w:sz w:val="18"/>
+                <w:szCs w:val="18"/>
+              </w:rPr>
+            </w:pPr>
+            <w:proofErr w:type="gramStart"/>
+            <w:r>
+              <w:rPr>
+                <w:b/>
+                <w:bCs/>
+                <w:sz w:val="18"/>
+                <w:szCs w:val="18"/>
+              </w:rPr>
+              <w:t>v</w:t>
+            </w:r>
+            <w:proofErr w:type="gramEnd"/>
+            <w:r>
+              <w:rPr>
+                <w:b/>
+                <w:bCs/>
+                <w:sz w:val="18"/>
+                <w:szCs w:val="18"/>
+              </w:rPr>
+              <w:t>-</w:t>
+            </w:r>
+            <w:proofErr w:type="spellStart"/>
+            <w:r>
+              <w:rPr>
+                <w:b/>
+                <w:bCs/>
+                <w:sz w:val="18"/>
+                <w:szCs w:val="18"/>
+              </w:rPr>
+              <w:t>bind</w:t>
+            </w:r>
+            <w:proofErr w:type="spellEnd"/>
+            <w:r>
+              <w:rPr>
+                <w:b/>
+                <w:bCs/>
+                <w:sz w:val="18"/>
+                <w:szCs w:val="18"/>
+              </w:rPr>
+              <w:t>:</w:t>
+            </w:r>
+            <w:r>
+              <w:rPr>
+                <w:sz w:val="18"/>
+                <w:szCs w:val="18"/>
+              </w:rPr>
+              <w:t xml:space="preserve"> permet de remplir le contenu de la balise src par l’attribut src définie dans le composant vue (dans data() ).</w:t>
+            </w:r>
+          </w:p>
+          <w:p>
+            <w:pPr>
+              <w:rPr>
+                <w:sz w:val="18"/>
+                <w:szCs w:val="18"/>
+              </w:rPr>
+            </w:pPr>
+            <w:r>
+              <w:rPr>
+                <w:b/>
+                <w:bCs/>
+                <w:sz w:val="18"/>
+                <w:szCs w:val="18"/>
+              </w:rPr>
+              <w:t>:</w:t>
+            </w:r>
+            <w:r>
+              <w:rPr>
+                <w:sz w:val="18"/>
+                <w:szCs w:val="18"/>
+              </w:rPr>
+              <w:t xml:space="preserve"> est un raccourci pour </w:t>
+            </w:r>
             <w:r>
               <w:rPr>
                 <w:b/>
@@ -1034,6 +1523,7 @@
               <w:t>v-</w:t>
             </w:r>
             <w:proofErr w:type="spellStart"/>
+            <w:proofErr w:type="gramStart"/>
             <w:r>
               <w:rPr>
                 <w:b/>
@@ -1053,295 +1543,1389 @@
               </w:rPr>
               <w:t>:</w:t>
             </w:r>
-            <w:r>
-              <w:rPr>
-                <w:sz w:val="18"/>
-                <w:szCs w:val="18"/>
-              </w:rPr>
-              <w:t xml:space="preserve"> permet de remplir le contenu de la balise src par l’attribut src définie dans le composant vue (dans data() ).</w:t>
-            </w:r>
-          </w:p>
-          <w:p>
-            <w:pPr>
-              <w:rPr>
-                <w:sz w:val="18"/>
-                <w:szCs w:val="18"/>
-              </w:rPr>
-            </w:pPr>
-            <w:r>
-              <w:rPr>
-                <w:sz w:val="18"/>
-                <w:szCs w:val="18"/>
-              </w:rPr>
-              <w:t xml:space="preserve">: est un raccourci pour </w:t>
-            </w:r>
-            <w:r>
-              <w:rPr>
-                <w:b/>
-                <w:bCs/>
-                <w:sz w:val="18"/>
-                <w:szCs w:val="18"/>
-              </w:rPr>
-              <w:t>v-</w:t>
-            </w:r>
-            <w:proofErr w:type="spellStart"/>
-            <w:r>
-              <w:rPr>
-                <w:b/>
-                <w:bCs/>
-                <w:sz w:val="18"/>
-                <w:szCs w:val="18"/>
-              </w:rPr>
-              <w:t>bind</w:t>
-            </w:r>
-            <w:proofErr w:type="spellEnd"/>
-            <w:r>
-              <w:rPr>
-                <w:b/>
-                <w:bCs/>
-                <w:sz w:val="18"/>
-                <w:szCs w:val="18"/>
-              </w:rPr>
-              <w:t> :</w:t>
-            </w:r>
+            <w:proofErr w:type="gramEnd"/>
           </w:p>
         </w:tc>
       </w:tr>
       <w:tr>
         <w:tc>
           <w:tcPr>
-            <w:tcW w:w="2127" w:type="dxa"/>
-          </w:tcPr>
-          <w:p>
-            <w:pPr>
-              <w:rPr>
-                <w:sz w:val="18"/>
-                <w:szCs w:val="18"/>
-              </w:rPr>
-            </w:pPr>
-          </w:p>
-        </w:tc>
-        <w:tc>
-          <w:tcPr>
-            <w:tcW w:w="4110" w:type="dxa"/>
-          </w:tcPr>
-          <w:p>
-            <w:pPr>
-              <w:rPr>
-                <w:sz w:val="18"/>
-                <w:szCs w:val="18"/>
-              </w:rPr>
-            </w:pPr>
-          </w:p>
-        </w:tc>
-        <w:tc>
-          <w:tcPr>
-            <w:tcW w:w="4962" w:type="dxa"/>
-          </w:tcPr>
-          <w:p>
-            <w:pPr>
-              <w:rPr>
-                <w:sz w:val="18"/>
-                <w:szCs w:val="18"/>
-              </w:rPr>
-            </w:pPr>
+            <w:tcW w:w="2086" w:type="dxa"/>
+            <w:shd w:val="clear" w:color="auto" w:fill="C5E0B3" w:themeFill="accent6" w:themeFillTint="66"/>
+          </w:tcPr>
+          <w:p>
+            <w:pPr>
+              <w:rPr>
+                <w:sz w:val="18"/>
+                <w:szCs w:val="18"/>
+              </w:rPr>
+            </w:pPr>
+            <w:proofErr w:type="gramStart"/>
+            <w:r>
+              <w:rPr>
+                <w:sz w:val="18"/>
+                <w:szCs w:val="18"/>
+              </w:rPr>
+              <w:t>v</w:t>
+            </w:r>
+            <w:proofErr w:type="gramEnd"/>
+            <w:r>
+              <w:rPr>
+                <w:sz w:val="18"/>
+                <w:szCs w:val="18"/>
+              </w:rPr>
+              <w:t>-</w:t>
+            </w:r>
+            <w:proofErr w:type="spellStart"/>
+            <w:r>
+              <w:rPr>
+                <w:sz w:val="18"/>
+                <w:szCs w:val="18"/>
+              </w:rPr>
+              <w:t>text</w:t>
+            </w:r>
+            <w:proofErr w:type="spellEnd"/>
+            <w:r>
+              <w:rPr>
+                <w:sz w:val="18"/>
+                <w:szCs w:val="18"/>
+              </w:rPr>
+              <w:t xml:space="preserve"> </w:t>
+            </w:r>
+          </w:p>
+          <w:p>
+            <w:pPr>
+              <w:rPr>
+                <w:sz w:val="18"/>
+                <w:szCs w:val="18"/>
+              </w:rPr>
+            </w:pPr>
+            <w:proofErr w:type="gramStart"/>
+            <w:r>
+              <w:rPr>
+                <w:sz w:val="18"/>
+                <w:szCs w:val="18"/>
+              </w:rPr>
+              <w:t>v</w:t>
+            </w:r>
+            <w:proofErr w:type="gramEnd"/>
+            <w:r>
+              <w:rPr>
+                <w:sz w:val="18"/>
+                <w:szCs w:val="18"/>
+              </w:rPr>
+              <w:t>-</w:t>
+            </w:r>
+            <w:r>
+              <w:rPr>
+                <w:sz w:val="18"/>
+                <w:szCs w:val="18"/>
+              </w:rPr>
+              <w:t>html</w:t>
+            </w:r>
+          </w:p>
+        </w:tc>
+        <w:tc>
+          <w:tcPr>
+            <w:tcW w:w="4276" w:type="dxa"/>
+            <w:shd w:val="clear" w:color="auto" w:fill="C5E0B3" w:themeFill="accent6" w:themeFillTint="66"/>
+          </w:tcPr>
+          <w:p>
+            <w:pPr>
+              <w:rPr>
+                <w:sz w:val="18"/>
+                <w:szCs w:val="18"/>
+              </w:rPr>
+            </w:pPr>
+            <w:r>
+              <w:rPr>
+                <w:noProof/>
+                <w:sz w:val="18"/>
+                <w:szCs w:val="18"/>
+              </w:rPr>
+              <w:drawing>
+                <wp:inline distT="0" distB="0" distL="0" distR="0" wp14:anchorId="4663D973" wp14:editId="3AE2C253">
+                  <wp:extent cx="1456627" cy="285750"/>
+                  <wp:effectExtent l="0" t="0" r="0" b="0"/>
+                  <wp:docPr id="10" name="Image 10"/>
+                  <wp:cNvGraphicFramePr>
+                    <a:graphicFrameLocks xmlns:a="http://schemas.openxmlformats.org/drawingml/2006/main" noChangeAspect="1"/>
+                  </wp:cNvGraphicFramePr>
+                  <a:graphic xmlns:a="http://schemas.openxmlformats.org/drawingml/2006/main">
+                    <a:graphicData uri="http://schemas.openxmlformats.org/drawingml/2006/picture">
+                      <pic:pic xmlns:pic="http://schemas.openxmlformats.org/drawingml/2006/picture">
+                        <pic:nvPicPr>
+                          <pic:cNvPr id="1" name=""/>
+                          <pic:cNvPicPr/>
+                        </pic:nvPicPr>
+                        <pic:blipFill>
+                          <a:blip r:embed="rId15"/>
+                          <a:stretch>
+                            <a:fillRect/>
+                          </a:stretch>
+                        </pic:blipFill>
+                        <pic:spPr>
+                          <a:xfrm>
+                            <a:off x="0" y="0"/>
+                            <a:ext cx="1482740" cy="290873"/>
+                          </a:xfrm>
+                          <a:prstGeom prst="rect">
+                            <a:avLst/>
+                          </a:prstGeom>
+                        </pic:spPr>
+                      </pic:pic>
+                    </a:graphicData>
+                  </a:graphic>
+                </wp:inline>
+              </w:drawing>
+            </w:r>
+          </w:p>
+        </w:tc>
+        <w:tc>
+          <w:tcPr>
+            <w:tcW w:w="4837" w:type="dxa"/>
+            <w:shd w:val="clear" w:color="auto" w:fill="C5E0B3" w:themeFill="accent6" w:themeFillTint="66"/>
+          </w:tcPr>
+          <w:p>
+            <w:pPr>
+              <w:rPr>
+                <w:sz w:val="18"/>
+                <w:szCs w:val="18"/>
+              </w:rPr>
+            </w:pPr>
+            <w:r>
+              <w:rPr>
+                <w:sz w:val="18"/>
+                <w:szCs w:val="18"/>
+              </w:rPr>
+              <w:t xml:space="preserve">La propriété </w:t>
+            </w:r>
+            <w:proofErr w:type="spellStart"/>
+            <w:r>
+              <w:rPr>
+                <w:sz w:val="18"/>
+                <w:szCs w:val="18"/>
+              </w:rPr>
+              <w:t>texteBrut</w:t>
+            </w:r>
+            <w:proofErr w:type="spellEnd"/>
+            <w:r>
+              <w:rPr>
+                <w:sz w:val="18"/>
+                <w:szCs w:val="18"/>
+              </w:rPr>
+              <w:t xml:space="preserve"> sera insérer en tant que contenu</w:t>
+            </w:r>
+          </w:p>
+          <w:p>
+            <w:pPr>
+              <w:rPr>
+                <w:sz w:val="18"/>
+                <w:szCs w:val="18"/>
+              </w:rPr>
+            </w:pPr>
+            <w:r>
+              <w:rPr>
+                <w:sz w:val="18"/>
+                <w:szCs w:val="18"/>
+              </w:rPr>
+              <w:t xml:space="preserve">Idem mais le HTML sera interprété contrairement à </w:t>
+            </w:r>
+            <w:r>
+              <w:rPr>
+                <w:b/>
+                <w:bCs/>
+                <w:sz w:val="18"/>
+                <w:szCs w:val="18"/>
+              </w:rPr>
+              <w:t>v-</w:t>
+            </w:r>
+            <w:proofErr w:type="spellStart"/>
+            <w:r>
+              <w:rPr>
+                <w:b/>
+                <w:bCs/>
+                <w:sz w:val="18"/>
+                <w:szCs w:val="18"/>
+              </w:rPr>
+              <w:t>text</w:t>
+            </w:r>
+            <w:proofErr w:type="spellEnd"/>
           </w:p>
         </w:tc>
       </w:tr>
       <w:tr>
         <w:tc>
           <w:tcPr>
-            <w:tcW w:w="2127" w:type="dxa"/>
-          </w:tcPr>
-          <w:p>
-            <w:pPr>
-              <w:rPr>
-                <w:sz w:val="18"/>
-                <w:szCs w:val="18"/>
-              </w:rPr>
-            </w:pPr>
-          </w:p>
-        </w:tc>
-        <w:tc>
-          <w:tcPr>
-            <w:tcW w:w="4110" w:type="dxa"/>
-          </w:tcPr>
-          <w:p>
-            <w:pPr>
-              <w:rPr>
-                <w:sz w:val="18"/>
-                <w:szCs w:val="18"/>
-              </w:rPr>
-            </w:pPr>
-          </w:p>
-        </w:tc>
-        <w:tc>
-          <w:tcPr>
-            <w:tcW w:w="4962" w:type="dxa"/>
-          </w:tcPr>
-          <w:p>
-            <w:pPr>
-              <w:rPr>
-                <w:sz w:val="18"/>
-                <w:szCs w:val="18"/>
-              </w:rPr>
-            </w:pPr>
+            <w:tcW w:w="2086" w:type="dxa"/>
+            <w:shd w:val="clear" w:color="auto" w:fill="C5E0B3" w:themeFill="accent6" w:themeFillTint="66"/>
+          </w:tcPr>
+          <w:p>
+            <w:pPr>
+              <w:rPr>
+                <w:sz w:val="18"/>
+                <w:szCs w:val="18"/>
+              </w:rPr>
+            </w:pPr>
+            <w:proofErr w:type="gramStart"/>
+            <w:r>
+              <w:rPr>
+                <w:sz w:val="18"/>
+                <w:szCs w:val="18"/>
+              </w:rPr>
+              <w:t>v</w:t>
+            </w:r>
+            <w:proofErr w:type="gramEnd"/>
+            <w:r>
+              <w:rPr>
+                <w:sz w:val="18"/>
+                <w:szCs w:val="18"/>
+              </w:rPr>
+              <w:t>-model</w:t>
+            </w:r>
+          </w:p>
+        </w:tc>
+        <w:tc>
+          <w:tcPr>
+            <w:tcW w:w="4276" w:type="dxa"/>
+            <w:shd w:val="clear" w:color="auto" w:fill="C5E0B3" w:themeFill="accent6" w:themeFillTint="66"/>
+          </w:tcPr>
+          <w:p>
+            <w:pPr>
+              <w:rPr>
+                <w:sz w:val="18"/>
+                <w:szCs w:val="18"/>
+              </w:rPr>
+            </w:pPr>
+            <w:r>
+              <w:rPr>
+                <w:noProof/>
+                <w:sz w:val="18"/>
+                <w:szCs w:val="18"/>
+              </w:rPr>
+              <w:drawing>
+                <wp:inline distT="0" distB="0" distL="0" distR="0" wp14:anchorId="7EAD2248" wp14:editId="1A5D6911">
+                  <wp:extent cx="2578608" cy="152400"/>
+                  <wp:effectExtent l="0" t="0" r="0" b="0"/>
+                  <wp:docPr id="14" name="Image 14"/>
+                  <wp:cNvGraphicFramePr>
+                    <a:graphicFrameLocks xmlns:a="http://schemas.openxmlformats.org/drawingml/2006/main" noChangeAspect="1"/>
+                  </wp:cNvGraphicFramePr>
+                  <a:graphic xmlns:a="http://schemas.openxmlformats.org/drawingml/2006/main">
+                    <a:graphicData uri="http://schemas.openxmlformats.org/drawingml/2006/picture">
+                      <pic:pic xmlns:pic="http://schemas.openxmlformats.org/drawingml/2006/picture">
+                        <pic:nvPicPr>
+                          <pic:cNvPr id="1" name=""/>
+                          <pic:cNvPicPr/>
+                        </pic:nvPicPr>
+                        <pic:blipFill>
+                          <a:blip r:embed="rId16"/>
+                          <a:stretch>
+                            <a:fillRect/>
+                          </a:stretch>
+                        </pic:blipFill>
+                        <pic:spPr>
+                          <a:xfrm>
+                            <a:off x="0" y="0"/>
+                            <a:ext cx="3079739" cy="182018"/>
+                          </a:xfrm>
+                          <a:prstGeom prst="rect">
+                            <a:avLst/>
+                          </a:prstGeom>
+                        </pic:spPr>
+                      </pic:pic>
+                    </a:graphicData>
+                  </a:graphic>
+                </wp:inline>
+              </w:drawing>
+            </w:r>
+          </w:p>
+        </w:tc>
+        <w:tc>
+          <w:tcPr>
+            <w:tcW w:w="4837" w:type="dxa"/>
+            <w:shd w:val="clear" w:color="auto" w:fill="C5E0B3" w:themeFill="accent6" w:themeFillTint="66"/>
+          </w:tcPr>
+          <w:p>
+            <w:pPr>
+              <w:rPr>
+                <w:sz w:val="18"/>
+                <w:szCs w:val="18"/>
+              </w:rPr>
+            </w:pPr>
+            <w:r>
+              <w:rPr>
+                <w:sz w:val="18"/>
+                <w:szCs w:val="18"/>
+              </w:rPr>
+              <w:t>Permet de récupérer des données (seulement pour input)</w:t>
+            </w:r>
           </w:p>
         </w:tc>
       </w:tr>
       <w:tr>
         <w:tc>
           <w:tcPr>
-            <w:tcW w:w="2127" w:type="dxa"/>
-          </w:tcPr>
-          <w:p>
-            <w:pPr>
-              <w:rPr>
-                <w:sz w:val="18"/>
-                <w:szCs w:val="18"/>
-              </w:rPr>
-            </w:pPr>
-          </w:p>
-        </w:tc>
-        <w:tc>
-          <w:tcPr>
-            <w:tcW w:w="4110" w:type="dxa"/>
-          </w:tcPr>
-          <w:p>
-            <w:pPr>
-              <w:rPr>
-                <w:sz w:val="18"/>
-                <w:szCs w:val="18"/>
-              </w:rPr>
-            </w:pPr>
-          </w:p>
-        </w:tc>
-        <w:tc>
-          <w:tcPr>
-            <w:tcW w:w="4962" w:type="dxa"/>
-          </w:tcPr>
-          <w:p>
-            <w:pPr>
-              <w:rPr>
-                <w:sz w:val="18"/>
-                <w:szCs w:val="18"/>
-              </w:rPr>
-            </w:pPr>
+            <w:tcW w:w="2086" w:type="dxa"/>
+            <w:shd w:val="clear" w:color="auto" w:fill="C5E0B3" w:themeFill="accent6" w:themeFillTint="66"/>
+          </w:tcPr>
+          <w:p>
+            <w:pPr>
+              <w:rPr>
+                <w:sz w:val="18"/>
+                <w:szCs w:val="18"/>
+              </w:rPr>
+            </w:pPr>
+            <w:proofErr w:type="spellStart"/>
+            <w:proofErr w:type="gramStart"/>
+            <w:r>
+              <w:rPr>
+                <w:sz w:val="18"/>
+                <w:szCs w:val="18"/>
+              </w:rPr>
+              <w:t>v</w:t>
+            </w:r>
+            <w:proofErr w:type="gramEnd"/>
+            <w:r>
+              <w:rPr>
+                <w:sz w:val="18"/>
+                <w:szCs w:val="18"/>
+              </w:rPr>
+              <w:t>-on</w:t>
+            </w:r>
+            <w:proofErr w:type="spellEnd"/>
+            <w:r>
+              <w:rPr>
+                <w:sz w:val="18"/>
+                <w:szCs w:val="18"/>
+              </w:rPr>
+              <w:t xml:space="preserve"> et @</w:t>
+            </w:r>
+          </w:p>
+          <w:p>
+            <w:pPr>
+              <w:rPr>
+                <w:sz w:val="18"/>
+                <w:szCs w:val="18"/>
+              </w:rPr>
+            </w:pPr>
+            <w:r>
+              <w:rPr>
+                <w:sz w:val="18"/>
+                <w:szCs w:val="18"/>
+              </w:rPr>
+              <w:t>(</w:t>
+            </w:r>
+            <w:proofErr w:type="spellStart"/>
+            <w:r>
+              <w:rPr>
+                <w:sz w:val="18"/>
+                <w:szCs w:val="18"/>
+              </w:rPr>
+              <w:t>Evenement</w:t>
+            </w:r>
+            <w:proofErr w:type="spellEnd"/>
+            <w:r>
+              <w:rPr>
+                <w:sz w:val="18"/>
+                <w:szCs w:val="18"/>
+              </w:rPr>
+              <w:t>)</w:t>
+            </w:r>
+          </w:p>
+        </w:tc>
+        <w:tc>
+          <w:tcPr>
+            <w:tcW w:w="4276" w:type="dxa"/>
+            <w:shd w:val="clear" w:color="auto" w:fill="C5E0B3" w:themeFill="accent6" w:themeFillTint="66"/>
+          </w:tcPr>
+          <w:p>
+            <w:pPr>
+              <w:rPr>
+                <w:sz w:val="18"/>
+                <w:szCs w:val="18"/>
+              </w:rPr>
+            </w:pPr>
+            <w:r>
+              <w:rPr>
+                <w:sz w:val="18"/>
+                <w:szCs w:val="18"/>
+              </w:rPr>
+              <w:drawing>
+                <wp:inline distT="0" distB="0" distL="0" distR="0" wp14:anchorId="3B575FB4" wp14:editId="20CC6E66">
+                  <wp:extent cx="2181225" cy="301089"/>
+                  <wp:effectExtent l="0" t="0" r="0" b="3810"/>
+                  <wp:docPr id="11" name="Image 11"/>
+                  <wp:cNvGraphicFramePr>
+                    <a:graphicFrameLocks xmlns:a="http://schemas.openxmlformats.org/drawingml/2006/main" noChangeAspect="1"/>
+                  </wp:cNvGraphicFramePr>
+                  <a:graphic xmlns:a="http://schemas.openxmlformats.org/drawingml/2006/main">
+                    <a:graphicData uri="http://schemas.openxmlformats.org/drawingml/2006/picture">
+                      <pic:pic xmlns:pic="http://schemas.openxmlformats.org/drawingml/2006/picture">
+                        <pic:nvPicPr>
+                          <pic:cNvPr id="1" name=""/>
+                          <pic:cNvPicPr/>
+                        </pic:nvPicPr>
+                        <pic:blipFill>
+                          <a:blip r:embed="rId17"/>
+                          <a:stretch>
+                            <a:fillRect/>
+                          </a:stretch>
+                        </pic:blipFill>
+                        <pic:spPr>
+                          <a:xfrm>
+                            <a:off x="0" y="0"/>
+                            <a:ext cx="2248889" cy="310429"/>
+                          </a:xfrm>
+                          <a:prstGeom prst="rect">
+                            <a:avLst/>
+                          </a:prstGeom>
+                        </pic:spPr>
+                      </pic:pic>
+                    </a:graphicData>
+                  </a:graphic>
+                </wp:inline>
+              </w:drawing>
+            </w:r>
+          </w:p>
+          <w:p>
+            <w:pPr>
+              <w:rPr>
+                <w:sz w:val="18"/>
+                <w:szCs w:val="18"/>
+              </w:rPr>
+            </w:pPr>
+            <w:r>
+              <w:rPr>
+                <w:sz w:val="18"/>
+                <w:szCs w:val="18"/>
+              </w:rPr>
+              <w:drawing>
+                <wp:inline distT="0" distB="0" distL="0" distR="0" wp14:anchorId="09ED9ED4" wp14:editId="592A25F3">
+                  <wp:extent cx="2248535" cy="152400"/>
+                  <wp:effectExtent l="0" t="0" r="0" b="0"/>
+                  <wp:docPr id="16" name="Image 16"/>
+                  <wp:cNvGraphicFramePr>
+                    <a:graphicFrameLocks xmlns:a="http://schemas.openxmlformats.org/drawingml/2006/main" noChangeAspect="1"/>
+                  </wp:cNvGraphicFramePr>
+                  <a:graphic xmlns:a="http://schemas.openxmlformats.org/drawingml/2006/main">
+                    <a:graphicData uri="http://schemas.openxmlformats.org/drawingml/2006/picture">
+                      <pic:pic xmlns:pic="http://schemas.openxmlformats.org/drawingml/2006/picture">
+                        <pic:nvPicPr>
+                          <pic:cNvPr id="1" name=""/>
+                          <pic:cNvPicPr/>
+                        </pic:nvPicPr>
+                        <pic:blipFill>
+                          <a:blip r:embed="rId18"/>
+                          <a:stretch>
+                            <a:fillRect/>
+                          </a:stretch>
+                        </pic:blipFill>
+                        <pic:spPr>
+                          <a:xfrm>
+                            <a:off x="0" y="0"/>
+                            <a:ext cx="2379980" cy="161309"/>
+                          </a:xfrm>
+                          <a:prstGeom prst="rect">
+                            <a:avLst/>
+                          </a:prstGeom>
+                        </pic:spPr>
+                      </pic:pic>
+                    </a:graphicData>
+                  </a:graphic>
+                </wp:inline>
+              </w:drawing>
+            </w:r>
+          </w:p>
+        </w:tc>
+        <w:tc>
+          <w:tcPr>
+            <w:tcW w:w="4837" w:type="dxa"/>
+            <w:shd w:val="clear" w:color="auto" w:fill="C5E0B3" w:themeFill="accent6" w:themeFillTint="66"/>
+          </w:tcPr>
+          <w:p>
+            <w:pPr>
+              <w:rPr>
+                <w:sz w:val="18"/>
+                <w:szCs w:val="18"/>
+              </w:rPr>
+            </w:pPr>
+            <w:r>
+              <w:rPr>
+                <w:sz w:val="18"/>
+                <w:szCs w:val="18"/>
+              </w:rPr>
+              <w:t xml:space="preserve">Réagie à un </w:t>
+            </w:r>
+            <w:r>
+              <w:rPr>
+                <w:sz w:val="18"/>
+                <w:szCs w:val="18"/>
+              </w:rPr>
+              <w:t>évènement</w:t>
+            </w:r>
+            <w:r>
+              <w:rPr>
+                <w:sz w:val="18"/>
+                <w:szCs w:val="18"/>
+              </w:rPr>
+              <w:t xml:space="preserve"> de type frappe clavier</w:t>
+            </w:r>
+          </w:p>
+          <w:p>
+            <w:pPr>
+              <w:rPr>
+                <w:b/>
+                <w:bCs/>
+                <w:sz w:val="18"/>
+                <w:szCs w:val="18"/>
+              </w:rPr>
+            </w:pPr>
+            <w:r>
+              <w:rPr>
+                <w:sz w:val="18"/>
+                <w:szCs w:val="18"/>
+              </w:rPr>
+              <w:t xml:space="preserve">Idem avec un click. </w:t>
+            </w:r>
+            <w:r>
+              <w:rPr>
+                <w:b/>
+                <w:bCs/>
+                <w:sz w:val="18"/>
+                <w:szCs w:val="18"/>
+              </w:rPr>
+              <w:t>@</w:t>
+            </w:r>
+            <w:r>
+              <w:rPr>
+                <w:sz w:val="18"/>
+                <w:szCs w:val="18"/>
+              </w:rPr>
+              <w:t xml:space="preserve"> est une propriété raccourcie de </w:t>
+            </w:r>
+            <w:proofErr w:type="spellStart"/>
+            <w:r>
+              <w:rPr>
+                <w:b/>
+                <w:bCs/>
+                <w:sz w:val="18"/>
+                <w:szCs w:val="18"/>
+              </w:rPr>
+              <w:t>v-on</w:t>
+            </w:r>
+            <w:proofErr w:type="spellEnd"/>
+          </w:p>
+          <w:p>
+            <w:pPr>
+              <w:rPr>
+                <w:sz w:val="18"/>
+                <w:szCs w:val="18"/>
+              </w:rPr>
+            </w:pPr>
+            <w:r>
+              <w:rPr>
+                <w:sz w:val="18"/>
+                <w:szCs w:val="18"/>
+              </w:rPr>
+              <w:t xml:space="preserve">On peut passer </w:t>
+            </w:r>
+            <w:r>
+              <w:rPr>
+                <w:b/>
+                <w:bCs/>
+                <w:sz w:val="18"/>
+                <w:szCs w:val="18"/>
+              </w:rPr>
+              <w:t>$</w:t>
+            </w:r>
+            <w:proofErr w:type="spellStart"/>
+            <w:r>
+              <w:rPr>
+                <w:b/>
+                <w:bCs/>
+                <w:sz w:val="18"/>
+                <w:szCs w:val="18"/>
+              </w:rPr>
+              <w:t>event</w:t>
+            </w:r>
+            <w:proofErr w:type="spellEnd"/>
+            <w:r>
+              <w:rPr>
+                <w:sz w:val="18"/>
+                <w:szCs w:val="18"/>
+              </w:rPr>
+              <w:t xml:space="preserve"> en paramètre pour passer l’évènement</w:t>
+            </w:r>
           </w:p>
         </w:tc>
       </w:tr>
       <w:tr>
         <w:tc>
           <w:tcPr>
-            <w:tcW w:w="2127" w:type="dxa"/>
-          </w:tcPr>
-          <w:p>
-            <w:pPr>
-              <w:rPr>
-                <w:sz w:val="18"/>
-                <w:szCs w:val="18"/>
-              </w:rPr>
-            </w:pPr>
-          </w:p>
-        </w:tc>
-        <w:tc>
-          <w:tcPr>
-            <w:tcW w:w="4110" w:type="dxa"/>
-          </w:tcPr>
-          <w:p>
-            <w:pPr>
-              <w:rPr>
-                <w:sz w:val="18"/>
-                <w:szCs w:val="18"/>
-              </w:rPr>
-            </w:pPr>
-          </w:p>
-        </w:tc>
-        <w:tc>
-          <w:tcPr>
-            <w:tcW w:w="4962" w:type="dxa"/>
-          </w:tcPr>
-          <w:p>
-            <w:pPr>
-              <w:rPr>
-                <w:sz w:val="18"/>
-                <w:szCs w:val="18"/>
-              </w:rPr>
-            </w:pPr>
+            <w:tcW w:w="2086" w:type="dxa"/>
+            <w:shd w:val="clear" w:color="auto" w:fill="C5E0B3" w:themeFill="accent6" w:themeFillTint="66"/>
+          </w:tcPr>
+          <w:p>
+            <w:pPr>
+              <w:rPr>
+                <w:sz w:val="18"/>
+                <w:szCs w:val="18"/>
+              </w:rPr>
+            </w:pPr>
+            <w:r>
+              <w:rPr>
+                <w:sz w:val="18"/>
+                <w:szCs w:val="18"/>
+              </w:rPr>
+              <w:t>Gestion des évènements</w:t>
+            </w:r>
+          </w:p>
+          <w:p>
+            <w:pPr>
+              <w:rPr>
+                <w:b/>
+                <w:bCs/>
+                <w:sz w:val="18"/>
+                <w:szCs w:val="18"/>
+              </w:rPr>
+            </w:pPr>
+            <w:r>
+              <w:rPr>
+                <w:b/>
+                <w:bCs/>
+                <w:sz w:val="18"/>
+                <w:szCs w:val="18"/>
+              </w:rPr>
+              <w:t>M</w:t>
+            </w:r>
+            <w:r>
+              <w:rPr>
+                <w:b/>
+                <w:bCs/>
+                <w:sz w:val="18"/>
+                <w:szCs w:val="18"/>
+              </w:rPr>
+              <w:t>ethods</w:t>
+            </w:r>
+          </w:p>
+          <w:p>
+            <w:pPr>
+              <w:rPr>
+                <w:b/>
+                <w:bCs/>
+                <w:sz w:val="18"/>
+                <w:szCs w:val="18"/>
+              </w:rPr>
+            </w:pPr>
+          </w:p>
+          <w:p>
+            <w:pPr>
+              <w:rPr>
+                <w:b/>
+                <w:bCs/>
+                <w:sz w:val="18"/>
+                <w:szCs w:val="18"/>
+              </w:rPr>
+            </w:pPr>
+          </w:p>
+          <w:p>
+            <w:pPr>
+              <w:rPr>
+                <w:b/>
+                <w:bCs/>
+                <w:sz w:val="18"/>
+                <w:szCs w:val="18"/>
+              </w:rPr>
+            </w:pPr>
+          </w:p>
+          <w:p>
+            <w:pPr>
+              <w:rPr>
+                <w:b/>
+                <w:bCs/>
+                <w:sz w:val="18"/>
+                <w:szCs w:val="18"/>
+              </w:rPr>
+            </w:pPr>
+          </w:p>
+          <w:p>
+            <w:pPr>
+              <w:rPr>
+                <w:b/>
+                <w:bCs/>
+                <w:sz w:val="18"/>
+                <w:szCs w:val="18"/>
+              </w:rPr>
+            </w:pPr>
+            <w:r>
+              <w:rPr>
+                <w:b/>
+                <w:bCs/>
+                <w:sz w:val="18"/>
+                <w:szCs w:val="18"/>
+              </w:rPr>
+              <w:t>Annuler comportement par défaut</w:t>
+            </w:r>
+          </w:p>
+        </w:tc>
+        <w:tc>
+          <w:tcPr>
+            <w:tcW w:w="4276" w:type="dxa"/>
+            <w:shd w:val="clear" w:color="auto" w:fill="C5E0B3" w:themeFill="accent6" w:themeFillTint="66"/>
+          </w:tcPr>
+          <w:p>
+            <w:pPr>
+              <w:rPr>
+                <w:sz w:val="18"/>
+                <w:szCs w:val="18"/>
+              </w:rPr>
+            </w:pPr>
+            <w:r>
+              <w:rPr>
+                <w:sz w:val="18"/>
+                <w:szCs w:val="18"/>
+              </w:rPr>
+              <w:drawing>
+                <wp:inline distT="0" distB="0" distL="0" distR="0" wp14:anchorId="78BE980E" wp14:editId="5C41538D">
+                  <wp:extent cx="2248535" cy="828953"/>
+                  <wp:effectExtent l="0" t="0" r="0" b="9525"/>
+                  <wp:docPr id="17" name="Image 17"/>
+                  <wp:cNvGraphicFramePr>
+                    <a:graphicFrameLocks xmlns:a="http://schemas.openxmlformats.org/drawingml/2006/main" noChangeAspect="1"/>
+                  </wp:cNvGraphicFramePr>
+                  <a:graphic xmlns:a="http://schemas.openxmlformats.org/drawingml/2006/main">
+                    <a:graphicData uri="http://schemas.openxmlformats.org/drawingml/2006/picture">
+                      <pic:pic xmlns:pic="http://schemas.openxmlformats.org/drawingml/2006/picture">
+                        <pic:nvPicPr>
+                          <pic:cNvPr id="1" name=""/>
+                          <pic:cNvPicPr/>
+                        </pic:nvPicPr>
+                        <pic:blipFill>
+                          <a:blip r:embed="rId19"/>
+                          <a:stretch>
+                            <a:fillRect/>
+                          </a:stretch>
+                        </pic:blipFill>
+                        <pic:spPr>
+                          <a:xfrm>
+                            <a:off x="0" y="0"/>
+                            <a:ext cx="2290159" cy="844298"/>
+                          </a:xfrm>
+                          <a:prstGeom prst="rect">
+                            <a:avLst/>
+                          </a:prstGeom>
+                        </pic:spPr>
+                      </pic:pic>
+                    </a:graphicData>
+                  </a:graphic>
+                </wp:inline>
+              </w:drawing>
+            </w:r>
+          </w:p>
+          <w:p>
+            <w:pPr>
+              <w:rPr>
+                <w:sz w:val="18"/>
+                <w:szCs w:val="18"/>
+              </w:rPr>
+            </w:pPr>
+            <w:r>
+              <w:rPr>
+                <w:sz w:val="18"/>
+                <w:szCs w:val="18"/>
+              </w:rPr>
+              <w:drawing>
+                <wp:inline distT="0" distB="0" distL="0" distR="0" wp14:anchorId="35912569" wp14:editId="1B38C62A">
+                  <wp:extent cx="1123950" cy="296893"/>
+                  <wp:effectExtent l="0" t="0" r="0" b="8255"/>
+                  <wp:docPr id="18" name="Image 18"/>
+                  <wp:cNvGraphicFramePr>
+                    <a:graphicFrameLocks xmlns:a="http://schemas.openxmlformats.org/drawingml/2006/main" noChangeAspect="1"/>
+                  </wp:cNvGraphicFramePr>
+                  <a:graphic xmlns:a="http://schemas.openxmlformats.org/drawingml/2006/main">
+                    <a:graphicData uri="http://schemas.openxmlformats.org/drawingml/2006/picture">
+                      <pic:pic xmlns:pic="http://schemas.openxmlformats.org/drawingml/2006/picture">
+                        <pic:nvPicPr>
+                          <pic:cNvPr id="1" name=""/>
+                          <pic:cNvPicPr/>
+                        </pic:nvPicPr>
+                        <pic:blipFill>
+                          <a:blip r:embed="rId20"/>
+                          <a:stretch>
+                            <a:fillRect/>
+                          </a:stretch>
+                        </pic:blipFill>
+                        <pic:spPr>
+                          <a:xfrm>
+                            <a:off x="0" y="0"/>
+                            <a:ext cx="1135116" cy="299842"/>
+                          </a:xfrm>
+                          <a:prstGeom prst="rect">
+                            <a:avLst/>
+                          </a:prstGeom>
+                        </pic:spPr>
+                      </pic:pic>
+                    </a:graphicData>
+                  </a:graphic>
+                </wp:inline>
+              </w:drawing>
+            </w:r>
+          </w:p>
+        </w:tc>
+        <w:tc>
+          <w:tcPr>
+            <w:tcW w:w="4837" w:type="dxa"/>
+            <w:shd w:val="clear" w:color="auto" w:fill="C5E0B3" w:themeFill="accent6" w:themeFillTint="66"/>
+          </w:tcPr>
+          <w:p>
+            <w:pPr>
+              <w:rPr>
+                <w:sz w:val="18"/>
+                <w:szCs w:val="18"/>
+              </w:rPr>
+            </w:pPr>
+            <w:proofErr w:type="spellStart"/>
+            <w:proofErr w:type="gramStart"/>
+            <w:r>
+              <w:rPr>
+                <w:b/>
+                <w:bCs/>
+                <w:sz w:val="18"/>
+                <w:szCs w:val="18"/>
+              </w:rPr>
+              <w:t>m</w:t>
+            </w:r>
+            <w:r>
+              <w:rPr>
+                <w:b/>
+                <w:bCs/>
+                <w:sz w:val="18"/>
+                <w:szCs w:val="18"/>
+              </w:rPr>
+              <w:t>éthods</w:t>
+            </w:r>
+            <w:proofErr w:type="spellEnd"/>
+            <w:proofErr w:type="gramEnd"/>
+            <w:r>
+              <w:rPr>
+                <w:sz w:val="18"/>
+                <w:szCs w:val="18"/>
+              </w:rPr>
+              <w:t xml:space="preserve"> est une propriété de notre objet Vue dans lequel on </w:t>
+            </w:r>
+            <w:r>
+              <w:rPr>
+                <w:sz w:val="18"/>
+                <w:szCs w:val="18"/>
+              </w:rPr>
+              <w:t>vient</w:t>
+            </w:r>
+            <w:r>
+              <w:rPr>
+                <w:sz w:val="18"/>
+                <w:szCs w:val="18"/>
+              </w:rPr>
+              <w:t xml:space="preserve"> mettre nos </w:t>
+            </w:r>
+            <w:r>
+              <w:rPr>
+                <w:sz w:val="18"/>
+                <w:szCs w:val="18"/>
+              </w:rPr>
+              <w:t>méthode</w:t>
+            </w:r>
+            <w:r>
+              <w:rPr>
+                <w:sz w:val="18"/>
+                <w:szCs w:val="18"/>
+              </w:rPr>
+              <w:t xml:space="preserve"> lié au évènements par exemple</w:t>
+            </w:r>
+          </w:p>
+          <w:p>
+            <w:pPr>
+              <w:rPr>
+                <w:sz w:val="18"/>
+                <w:szCs w:val="18"/>
+              </w:rPr>
+            </w:pPr>
+          </w:p>
+          <w:p>
+            <w:pPr>
+              <w:rPr>
+                <w:b/>
+                <w:bCs/>
+                <w:sz w:val="18"/>
+                <w:szCs w:val="18"/>
+              </w:rPr>
+            </w:pPr>
+            <w:r>
+              <w:rPr>
+                <w:sz w:val="18"/>
+                <w:szCs w:val="18"/>
+              </w:rPr>
+              <w:t xml:space="preserve">On peut accéder aux propriétés d’un évènement (coordonnées, touche taper etc.) en donnant en paramètre dans </w:t>
+            </w:r>
+            <w:r>
+              <w:rPr>
+                <w:b/>
+                <w:bCs/>
+                <w:sz w:val="18"/>
+                <w:szCs w:val="18"/>
+              </w:rPr>
+              <w:t xml:space="preserve">un </w:t>
+            </w:r>
+            <w:proofErr w:type="spellStart"/>
+            <w:r>
+              <w:rPr>
+                <w:b/>
+                <w:bCs/>
+                <w:sz w:val="18"/>
+                <w:szCs w:val="18"/>
+              </w:rPr>
+              <w:t>v-on</w:t>
+            </w:r>
+            <w:proofErr w:type="spellEnd"/>
+            <w:r>
+              <w:rPr>
+                <w:b/>
+                <w:bCs/>
+                <w:sz w:val="18"/>
+                <w:szCs w:val="18"/>
+              </w:rPr>
+              <w:t> :</w:t>
+            </w:r>
+            <w:r>
+              <w:rPr>
+                <w:sz w:val="18"/>
+                <w:szCs w:val="18"/>
+              </w:rPr>
+              <w:t xml:space="preserve"> ou </w:t>
+            </w:r>
+            <w:r>
+              <w:rPr>
+                <w:b/>
+                <w:bCs/>
+                <w:sz w:val="18"/>
+                <w:szCs w:val="18"/>
+              </w:rPr>
+              <w:t>@</w:t>
+            </w:r>
+            <w:r>
+              <w:rPr>
+                <w:sz w:val="18"/>
+                <w:szCs w:val="18"/>
+              </w:rPr>
+              <w:t xml:space="preserve"> l’attribut </w:t>
+            </w:r>
+            <w:r>
+              <w:rPr>
+                <w:b/>
+                <w:bCs/>
+                <w:sz w:val="18"/>
+                <w:szCs w:val="18"/>
+              </w:rPr>
+              <w:t>$</w:t>
+            </w:r>
+            <w:proofErr w:type="spellStart"/>
+            <w:r>
+              <w:rPr>
+                <w:b/>
+                <w:bCs/>
+                <w:sz w:val="18"/>
+                <w:szCs w:val="18"/>
+              </w:rPr>
+              <w:t>event</w:t>
+            </w:r>
+            <w:proofErr w:type="spellEnd"/>
+          </w:p>
+          <w:p>
+            <w:pPr>
+              <w:rPr>
+                <w:sz w:val="18"/>
+                <w:szCs w:val="18"/>
+              </w:rPr>
+            </w:pPr>
+            <w:r>
+              <w:rPr>
+                <w:sz w:val="18"/>
+                <w:szCs w:val="18"/>
+              </w:rPr>
+              <w:t xml:space="preserve">Permet d’annuler le comportement par </w:t>
+            </w:r>
+            <w:proofErr w:type="spellStart"/>
+            <w:r>
+              <w:rPr>
+                <w:sz w:val="18"/>
+                <w:szCs w:val="18"/>
+              </w:rPr>
+              <w:t>defaut</w:t>
+            </w:r>
+            <w:proofErr w:type="spellEnd"/>
+            <w:r>
+              <w:rPr>
+                <w:sz w:val="18"/>
+                <w:szCs w:val="18"/>
+              </w:rPr>
+              <w:t xml:space="preserve"> d’un </w:t>
+            </w:r>
+            <w:proofErr w:type="spellStart"/>
+            <w:r>
+              <w:rPr>
+                <w:sz w:val="18"/>
+                <w:szCs w:val="18"/>
+              </w:rPr>
+              <w:t>evenement</w:t>
+            </w:r>
+            <w:proofErr w:type="spellEnd"/>
+            <w:r>
+              <w:rPr>
+                <w:sz w:val="18"/>
+                <w:szCs w:val="18"/>
+              </w:rPr>
+              <w:t xml:space="preserve"> (ex : click sur </w:t>
+            </w:r>
+            <w:proofErr w:type="spellStart"/>
+            <w:r>
+              <w:rPr>
+                <w:sz w:val="18"/>
+                <w:szCs w:val="18"/>
+              </w:rPr>
+              <w:t>submit</w:t>
+            </w:r>
+            <w:proofErr w:type="spellEnd"/>
+            <w:r>
+              <w:rPr>
+                <w:sz w:val="18"/>
+                <w:szCs w:val="18"/>
+              </w:rPr>
+              <w:t xml:space="preserve"> </w:t>
+            </w:r>
+            <w:proofErr w:type="spellStart"/>
+            <w:r>
+              <w:rPr>
+                <w:sz w:val="18"/>
+                <w:szCs w:val="18"/>
+              </w:rPr>
+              <w:t>etc</w:t>
+            </w:r>
+            <w:proofErr w:type="spellEnd"/>
+            <w:r>
+              <w:rPr>
+                <w:sz w:val="18"/>
+                <w:szCs w:val="18"/>
+              </w:rPr>
+              <w:t>)</w:t>
+            </w:r>
           </w:p>
         </w:tc>
       </w:tr>
       <w:tr>
         <w:tc>
           <w:tcPr>
-            <w:tcW w:w="2127" w:type="dxa"/>
-          </w:tcPr>
-          <w:p>
-            <w:pPr>
-              <w:rPr>
-                <w:sz w:val="18"/>
-                <w:szCs w:val="18"/>
-              </w:rPr>
-            </w:pPr>
-          </w:p>
-        </w:tc>
-        <w:tc>
-          <w:tcPr>
-            <w:tcW w:w="4110" w:type="dxa"/>
-          </w:tcPr>
-          <w:p>
-            <w:pPr>
-              <w:rPr>
-                <w:sz w:val="18"/>
-                <w:szCs w:val="18"/>
-              </w:rPr>
-            </w:pPr>
-          </w:p>
-        </w:tc>
-        <w:tc>
-          <w:tcPr>
-            <w:tcW w:w="4962" w:type="dxa"/>
-          </w:tcPr>
-          <w:p>
-            <w:pPr>
-              <w:rPr>
-                <w:sz w:val="18"/>
-                <w:szCs w:val="18"/>
-              </w:rPr>
-            </w:pPr>
+            <w:tcW w:w="2086" w:type="dxa"/>
+            <w:shd w:val="clear" w:color="auto" w:fill="C5E0B3" w:themeFill="accent6" w:themeFillTint="66"/>
+          </w:tcPr>
+          <w:p>
+            <w:pPr>
+              <w:rPr>
+                <w:sz w:val="18"/>
+                <w:szCs w:val="18"/>
+              </w:rPr>
+            </w:pPr>
+            <w:r>
+              <w:rPr>
+                <w:sz w:val="18"/>
+                <w:szCs w:val="18"/>
+              </w:rPr>
+              <w:t>Modificateur évènement</w:t>
+            </w:r>
+          </w:p>
+        </w:tc>
+        <w:tc>
+          <w:tcPr>
+            <w:tcW w:w="4276" w:type="dxa"/>
+            <w:shd w:val="clear" w:color="auto" w:fill="C5E0B3" w:themeFill="accent6" w:themeFillTint="66"/>
+          </w:tcPr>
+          <w:p>
+            <w:pPr>
+              <w:rPr>
+                <w:sz w:val="18"/>
+                <w:szCs w:val="18"/>
+              </w:rPr>
+            </w:pPr>
+            <w:r>
+              <w:rPr>
+                <w:sz w:val="18"/>
+                <w:szCs w:val="18"/>
+              </w:rPr>
+              <w:drawing>
+                <wp:inline distT="0" distB="0" distL="0" distR="0" wp14:anchorId="0F389D84" wp14:editId="09FF985D">
+                  <wp:extent cx="2578100" cy="143228"/>
+                  <wp:effectExtent l="0" t="0" r="0" b="9525"/>
+                  <wp:docPr id="19" name="Image 19"/>
+                  <wp:cNvGraphicFramePr>
+                    <a:graphicFrameLocks xmlns:a="http://schemas.openxmlformats.org/drawingml/2006/main" noChangeAspect="1"/>
+                  </wp:cNvGraphicFramePr>
+                  <a:graphic xmlns:a="http://schemas.openxmlformats.org/drawingml/2006/main">
+                    <a:graphicData uri="http://schemas.openxmlformats.org/drawingml/2006/picture">
+                      <pic:pic xmlns:pic="http://schemas.openxmlformats.org/drawingml/2006/picture">
+                        <pic:nvPicPr>
+                          <pic:cNvPr id="1" name=""/>
+                          <pic:cNvPicPr/>
+                        </pic:nvPicPr>
+                        <pic:blipFill>
+                          <a:blip r:embed="rId21"/>
+                          <a:stretch>
+                            <a:fillRect/>
+                          </a:stretch>
+                        </pic:blipFill>
+                        <pic:spPr>
+                          <a:xfrm>
+                            <a:off x="0" y="0"/>
+                            <a:ext cx="2841423" cy="157857"/>
+                          </a:xfrm>
+                          <a:prstGeom prst="rect">
+                            <a:avLst/>
+                          </a:prstGeom>
+                        </pic:spPr>
+                      </pic:pic>
+                    </a:graphicData>
+                  </a:graphic>
+                </wp:inline>
+              </w:drawing>
+            </w:r>
+          </w:p>
+          <w:p>
+            <w:pPr>
+              <w:rPr>
+                <w:sz w:val="18"/>
+                <w:szCs w:val="18"/>
+              </w:rPr>
+            </w:pPr>
+            <w:r>
+              <w:rPr>
+                <w:sz w:val="18"/>
+                <w:szCs w:val="18"/>
+              </w:rPr>
+              <w:drawing>
+                <wp:inline distT="0" distB="0" distL="0" distR="0" wp14:anchorId="34CB6266" wp14:editId="199BD853">
+                  <wp:extent cx="1323975" cy="263569"/>
+                  <wp:effectExtent l="0" t="0" r="0" b="3175"/>
+                  <wp:docPr id="20" name="Image 20"/>
+                  <wp:cNvGraphicFramePr>
+                    <a:graphicFrameLocks xmlns:a="http://schemas.openxmlformats.org/drawingml/2006/main" noChangeAspect="1"/>
+                  </wp:cNvGraphicFramePr>
+                  <a:graphic xmlns:a="http://schemas.openxmlformats.org/drawingml/2006/main">
+                    <a:graphicData uri="http://schemas.openxmlformats.org/drawingml/2006/picture">
+                      <pic:pic xmlns:pic="http://schemas.openxmlformats.org/drawingml/2006/picture">
+                        <pic:nvPicPr>
+                          <pic:cNvPr id="1" name=""/>
+                          <pic:cNvPicPr/>
+                        </pic:nvPicPr>
+                        <pic:blipFill>
+                          <a:blip r:embed="rId22"/>
+                          <a:stretch>
+                            <a:fillRect/>
+                          </a:stretch>
+                        </pic:blipFill>
+                        <pic:spPr>
+                          <a:xfrm>
+                            <a:off x="0" y="0"/>
+                            <a:ext cx="1356933" cy="270130"/>
+                          </a:xfrm>
+                          <a:prstGeom prst="rect">
+                            <a:avLst/>
+                          </a:prstGeom>
+                        </pic:spPr>
+                      </pic:pic>
+                    </a:graphicData>
+                  </a:graphic>
+                </wp:inline>
+              </w:drawing>
+            </w:r>
+          </w:p>
+          <w:p>
+            <w:pPr>
+              <w:rPr>
+                <w:sz w:val="18"/>
+                <w:szCs w:val="18"/>
+              </w:rPr>
+            </w:pPr>
+            <w:r>
+              <w:rPr>
+                <w:sz w:val="18"/>
+                <w:szCs w:val="18"/>
+              </w:rPr>
+              <w:drawing>
+                <wp:inline distT="0" distB="0" distL="0" distR="0" wp14:anchorId="1136F71C" wp14:editId="4D3DAD3C">
+                  <wp:extent cx="1904365" cy="142875"/>
+                  <wp:effectExtent l="0" t="0" r="635" b="9525"/>
+                  <wp:docPr id="21" name="Image 21"/>
+                  <wp:cNvGraphicFramePr>
+                    <a:graphicFrameLocks xmlns:a="http://schemas.openxmlformats.org/drawingml/2006/main" noChangeAspect="1"/>
+                  </wp:cNvGraphicFramePr>
+                  <a:graphic xmlns:a="http://schemas.openxmlformats.org/drawingml/2006/main">
+                    <a:graphicData uri="http://schemas.openxmlformats.org/drawingml/2006/picture">
+                      <pic:pic xmlns:pic="http://schemas.openxmlformats.org/drawingml/2006/picture">
+                        <pic:nvPicPr>
+                          <pic:cNvPr id="1" name=""/>
+                          <pic:cNvPicPr/>
+                        </pic:nvPicPr>
+                        <pic:blipFill>
+                          <a:blip r:embed="rId23"/>
+                          <a:stretch>
+                            <a:fillRect/>
+                          </a:stretch>
+                        </pic:blipFill>
+                        <pic:spPr>
+                          <a:xfrm>
+                            <a:off x="0" y="0"/>
+                            <a:ext cx="2061206" cy="154642"/>
+                          </a:xfrm>
+                          <a:prstGeom prst="rect">
+                            <a:avLst/>
+                          </a:prstGeom>
+                        </pic:spPr>
+                      </pic:pic>
+                    </a:graphicData>
+                  </a:graphic>
+                </wp:inline>
+              </w:drawing>
+            </w:r>
+          </w:p>
+        </w:tc>
+        <w:tc>
+          <w:tcPr>
+            <w:tcW w:w="4837" w:type="dxa"/>
+            <w:shd w:val="clear" w:color="auto" w:fill="C5E0B3" w:themeFill="accent6" w:themeFillTint="66"/>
+          </w:tcPr>
+          <w:p>
+            <w:pPr>
+              <w:rPr>
+                <w:sz w:val="18"/>
+                <w:szCs w:val="18"/>
+              </w:rPr>
+            </w:pPr>
+            <w:r>
+              <w:rPr>
+                <w:sz w:val="18"/>
+                <w:szCs w:val="18"/>
+              </w:rPr>
+              <w:t xml:space="preserve">Ici on ajoute un </w:t>
+            </w:r>
+            <w:proofErr w:type="spellStart"/>
+            <w:r>
+              <w:rPr>
+                <w:b/>
+                <w:bCs/>
+                <w:sz w:val="18"/>
+                <w:szCs w:val="18"/>
+              </w:rPr>
+              <w:t>preventDefaut</w:t>
+            </w:r>
+            <w:proofErr w:type="spellEnd"/>
+            <w:r>
+              <w:rPr>
+                <w:sz w:val="18"/>
+                <w:szCs w:val="18"/>
+              </w:rPr>
+              <w:t xml:space="preserve"> + </w:t>
+            </w:r>
+            <w:proofErr w:type="spellStart"/>
+            <w:r>
+              <w:rPr>
+                <w:b/>
+                <w:bCs/>
+                <w:sz w:val="18"/>
+                <w:szCs w:val="18"/>
+              </w:rPr>
+              <w:t>stopPropagation</w:t>
+            </w:r>
+            <w:proofErr w:type="spellEnd"/>
+          </w:p>
+          <w:p>
+            <w:pPr>
+              <w:rPr>
+                <w:sz w:val="18"/>
+                <w:szCs w:val="18"/>
+              </w:rPr>
+            </w:pPr>
+            <w:r>
+              <w:rPr>
+                <w:sz w:val="18"/>
+                <w:szCs w:val="18"/>
+              </w:rPr>
+              <w:t xml:space="preserve">Ici on réagie sur un évènement de type click gauche et droite pour lesquels on appelle une méthode </w:t>
+            </w:r>
+            <w:proofErr w:type="gramStart"/>
+            <w:r>
+              <w:rPr>
+                <w:sz w:val="18"/>
+                <w:szCs w:val="18"/>
+              </w:rPr>
+              <w:t>largeur(</w:t>
+            </w:r>
+            <w:proofErr w:type="gramEnd"/>
+            <w:r>
+              <w:rPr>
+                <w:sz w:val="18"/>
+                <w:szCs w:val="18"/>
+              </w:rPr>
+              <w:t>)</w:t>
+            </w:r>
+          </w:p>
+          <w:p>
+            <w:pPr>
+              <w:rPr>
+                <w:sz w:val="18"/>
+                <w:szCs w:val="18"/>
+              </w:rPr>
+            </w:pPr>
+            <w:r>
+              <w:rPr>
+                <w:sz w:val="18"/>
+                <w:szCs w:val="18"/>
+              </w:rPr>
+              <w:t>Evènement sur la touche espace (il en existe pleins d’autre)</w:t>
+            </w:r>
           </w:p>
         </w:tc>
       </w:tr>
       <w:tr>
         <w:tc>
           <w:tcPr>
-            <w:tcW w:w="2127" w:type="dxa"/>
-          </w:tcPr>
-          <w:p>
-            <w:pPr>
-              <w:rPr>
-                <w:sz w:val="18"/>
-                <w:szCs w:val="18"/>
-              </w:rPr>
-            </w:pPr>
-          </w:p>
-        </w:tc>
-        <w:tc>
-          <w:tcPr>
-            <w:tcW w:w="4110" w:type="dxa"/>
-          </w:tcPr>
-          <w:p>
-            <w:pPr>
-              <w:rPr>
-                <w:sz w:val="18"/>
-                <w:szCs w:val="18"/>
-              </w:rPr>
-            </w:pPr>
-          </w:p>
-        </w:tc>
-        <w:tc>
-          <w:tcPr>
-            <w:tcW w:w="4962" w:type="dxa"/>
+            <w:tcW w:w="2086" w:type="dxa"/>
+            <w:shd w:val="clear" w:color="auto" w:fill="C5E0B3" w:themeFill="accent6" w:themeFillTint="66"/>
+          </w:tcPr>
+          <w:p>
+            <w:pPr>
+              <w:rPr>
+                <w:sz w:val="18"/>
+                <w:szCs w:val="18"/>
+              </w:rPr>
+            </w:pPr>
+          </w:p>
+        </w:tc>
+        <w:tc>
+          <w:tcPr>
+            <w:tcW w:w="4276" w:type="dxa"/>
+            <w:shd w:val="clear" w:color="auto" w:fill="C5E0B3" w:themeFill="accent6" w:themeFillTint="66"/>
+          </w:tcPr>
+          <w:p>
+            <w:pPr>
+              <w:rPr>
+                <w:sz w:val="18"/>
+                <w:szCs w:val="18"/>
+              </w:rPr>
+            </w:pPr>
+          </w:p>
+        </w:tc>
+        <w:tc>
+          <w:tcPr>
+            <w:tcW w:w="4837" w:type="dxa"/>
+            <w:shd w:val="clear" w:color="auto" w:fill="C5E0B3" w:themeFill="accent6" w:themeFillTint="66"/>
           </w:tcPr>
           <w:p>
             <w:pPr>
@@ -1356,33 +2940,564 @@
       <w:tr>
         <w:tc>
           <w:tcPr>
-            <w:tcW w:w="2127" w:type="dxa"/>
-          </w:tcPr>
-          <w:p>
-            <w:pPr>
-              <w:rPr>
-                <w:sz w:val="18"/>
-                <w:szCs w:val="18"/>
-              </w:rPr>
-            </w:pPr>
-          </w:p>
-        </w:tc>
-        <w:tc>
-          <w:tcPr>
-            <w:tcW w:w="4110" w:type="dxa"/>
-          </w:tcPr>
-          <w:p>
-            <w:pPr>
-              <w:rPr>
-                <w:sz w:val="18"/>
-                <w:szCs w:val="18"/>
-              </w:rPr>
-            </w:pPr>
-          </w:p>
-        </w:tc>
-        <w:tc>
-          <w:tcPr>
-            <w:tcW w:w="4962" w:type="dxa"/>
+            <w:tcW w:w="2086" w:type="dxa"/>
+            <w:shd w:val="clear" w:color="auto" w:fill="C5E0B3" w:themeFill="accent6" w:themeFillTint="66"/>
+          </w:tcPr>
+          <w:p>
+            <w:pPr>
+              <w:rPr>
+                <w:sz w:val="18"/>
+                <w:szCs w:val="18"/>
+              </w:rPr>
+            </w:pPr>
+          </w:p>
+        </w:tc>
+        <w:tc>
+          <w:tcPr>
+            <w:tcW w:w="4276" w:type="dxa"/>
+            <w:shd w:val="clear" w:color="auto" w:fill="C5E0B3" w:themeFill="accent6" w:themeFillTint="66"/>
+          </w:tcPr>
+          <w:p>
+            <w:pPr>
+              <w:rPr>
+                <w:sz w:val="18"/>
+                <w:szCs w:val="18"/>
+              </w:rPr>
+            </w:pPr>
+          </w:p>
+        </w:tc>
+        <w:tc>
+          <w:tcPr>
+            <w:tcW w:w="4837" w:type="dxa"/>
+            <w:shd w:val="clear" w:color="auto" w:fill="C5E0B3" w:themeFill="accent6" w:themeFillTint="66"/>
+          </w:tcPr>
+          <w:p>
+            <w:pPr>
+              <w:rPr>
+                <w:sz w:val="18"/>
+                <w:szCs w:val="18"/>
+              </w:rPr>
+            </w:pPr>
+          </w:p>
+        </w:tc>
+      </w:tr>
+      <w:tr>
+        <w:tc>
+          <w:tcPr>
+            <w:tcW w:w="2086" w:type="dxa"/>
+            <w:shd w:val="clear" w:color="auto" w:fill="C5E0B3" w:themeFill="accent6" w:themeFillTint="66"/>
+          </w:tcPr>
+          <w:p>
+            <w:pPr>
+              <w:rPr>
+                <w:sz w:val="18"/>
+                <w:szCs w:val="18"/>
+              </w:rPr>
+            </w:pPr>
+          </w:p>
+        </w:tc>
+        <w:tc>
+          <w:tcPr>
+            <w:tcW w:w="4276" w:type="dxa"/>
+            <w:shd w:val="clear" w:color="auto" w:fill="C5E0B3" w:themeFill="accent6" w:themeFillTint="66"/>
+          </w:tcPr>
+          <w:p>
+            <w:pPr>
+              <w:rPr>
+                <w:sz w:val="18"/>
+                <w:szCs w:val="18"/>
+              </w:rPr>
+            </w:pPr>
+          </w:p>
+        </w:tc>
+        <w:tc>
+          <w:tcPr>
+            <w:tcW w:w="4837" w:type="dxa"/>
+            <w:shd w:val="clear" w:color="auto" w:fill="C5E0B3" w:themeFill="accent6" w:themeFillTint="66"/>
+          </w:tcPr>
+          <w:p>
+            <w:pPr>
+              <w:rPr>
+                <w:sz w:val="18"/>
+                <w:szCs w:val="18"/>
+              </w:rPr>
+            </w:pPr>
+          </w:p>
+        </w:tc>
+      </w:tr>
+      <w:tr>
+        <w:tc>
+          <w:tcPr>
+            <w:tcW w:w="2086" w:type="dxa"/>
+            <w:shd w:val="clear" w:color="auto" w:fill="C5E0B3" w:themeFill="accent6" w:themeFillTint="66"/>
+          </w:tcPr>
+          <w:p>
+            <w:pPr>
+              <w:rPr>
+                <w:sz w:val="18"/>
+                <w:szCs w:val="18"/>
+              </w:rPr>
+            </w:pPr>
+          </w:p>
+        </w:tc>
+        <w:tc>
+          <w:tcPr>
+            <w:tcW w:w="4276" w:type="dxa"/>
+            <w:shd w:val="clear" w:color="auto" w:fill="C5E0B3" w:themeFill="accent6" w:themeFillTint="66"/>
+          </w:tcPr>
+          <w:p>
+            <w:pPr>
+              <w:rPr>
+                <w:sz w:val="18"/>
+                <w:szCs w:val="18"/>
+              </w:rPr>
+            </w:pPr>
+          </w:p>
+        </w:tc>
+        <w:tc>
+          <w:tcPr>
+            <w:tcW w:w="4837" w:type="dxa"/>
+            <w:shd w:val="clear" w:color="auto" w:fill="C5E0B3" w:themeFill="accent6" w:themeFillTint="66"/>
+          </w:tcPr>
+          <w:p>
+            <w:pPr>
+              <w:rPr>
+                <w:sz w:val="18"/>
+                <w:szCs w:val="18"/>
+              </w:rPr>
+            </w:pPr>
+          </w:p>
+        </w:tc>
+      </w:tr>
+      <w:tr>
+        <w:tc>
+          <w:tcPr>
+            <w:tcW w:w="2086" w:type="dxa"/>
+            <w:shd w:val="clear" w:color="auto" w:fill="C5E0B3" w:themeFill="accent6" w:themeFillTint="66"/>
+          </w:tcPr>
+          <w:p>
+            <w:pPr>
+              <w:rPr>
+                <w:sz w:val="18"/>
+                <w:szCs w:val="18"/>
+              </w:rPr>
+            </w:pPr>
+          </w:p>
+        </w:tc>
+        <w:tc>
+          <w:tcPr>
+            <w:tcW w:w="4276" w:type="dxa"/>
+            <w:shd w:val="clear" w:color="auto" w:fill="C5E0B3" w:themeFill="accent6" w:themeFillTint="66"/>
+          </w:tcPr>
+          <w:p>
+            <w:pPr>
+              <w:rPr>
+                <w:sz w:val="18"/>
+                <w:szCs w:val="18"/>
+              </w:rPr>
+            </w:pPr>
+          </w:p>
+        </w:tc>
+        <w:tc>
+          <w:tcPr>
+            <w:tcW w:w="4837" w:type="dxa"/>
+            <w:shd w:val="clear" w:color="auto" w:fill="C5E0B3" w:themeFill="accent6" w:themeFillTint="66"/>
+          </w:tcPr>
+          <w:p>
+            <w:pPr>
+              <w:rPr>
+                <w:sz w:val="18"/>
+                <w:szCs w:val="18"/>
+              </w:rPr>
+            </w:pPr>
+          </w:p>
+        </w:tc>
+      </w:tr>
+      <w:tr>
+        <w:tc>
+          <w:tcPr>
+            <w:tcW w:w="2086" w:type="dxa"/>
+            <w:shd w:val="clear" w:color="auto" w:fill="C5E0B3" w:themeFill="accent6" w:themeFillTint="66"/>
+          </w:tcPr>
+          <w:p>
+            <w:pPr>
+              <w:rPr>
+                <w:sz w:val="18"/>
+                <w:szCs w:val="18"/>
+              </w:rPr>
+            </w:pPr>
+          </w:p>
+        </w:tc>
+        <w:tc>
+          <w:tcPr>
+            <w:tcW w:w="4276" w:type="dxa"/>
+            <w:shd w:val="clear" w:color="auto" w:fill="C5E0B3" w:themeFill="accent6" w:themeFillTint="66"/>
+          </w:tcPr>
+          <w:p>
+            <w:pPr>
+              <w:rPr>
+                <w:sz w:val="18"/>
+                <w:szCs w:val="18"/>
+              </w:rPr>
+            </w:pPr>
+          </w:p>
+        </w:tc>
+        <w:tc>
+          <w:tcPr>
+            <w:tcW w:w="4837" w:type="dxa"/>
+            <w:shd w:val="clear" w:color="auto" w:fill="C5E0B3" w:themeFill="accent6" w:themeFillTint="66"/>
+          </w:tcPr>
+          <w:p>
+            <w:pPr>
+              <w:rPr>
+                <w:sz w:val="18"/>
+                <w:szCs w:val="18"/>
+              </w:rPr>
+            </w:pPr>
+          </w:p>
+        </w:tc>
+      </w:tr>
+      <w:tr>
+        <w:tc>
+          <w:tcPr>
+            <w:tcW w:w="2086" w:type="dxa"/>
+            <w:shd w:val="clear" w:color="auto" w:fill="C5E0B3" w:themeFill="accent6" w:themeFillTint="66"/>
+          </w:tcPr>
+          <w:p>
+            <w:pPr>
+              <w:rPr>
+                <w:sz w:val="18"/>
+                <w:szCs w:val="18"/>
+              </w:rPr>
+            </w:pPr>
+          </w:p>
+        </w:tc>
+        <w:tc>
+          <w:tcPr>
+            <w:tcW w:w="4276" w:type="dxa"/>
+            <w:shd w:val="clear" w:color="auto" w:fill="C5E0B3" w:themeFill="accent6" w:themeFillTint="66"/>
+          </w:tcPr>
+          <w:p>
+            <w:pPr>
+              <w:rPr>
+                <w:sz w:val="18"/>
+                <w:szCs w:val="18"/>
+              </w:rPr>
+            </w:pPr>
+          </w:p>
+        </w:tc>
+        <w:tc>
+          <w:tcPr>
+            <w:tcW w:w="4837" w:type="dxa"/>
+            <w:shd w:val="clear" w:color="auto" w:fill="C5E0B3" w:themeFill="accent6" w:themeFillTint="66"/>
+          </w:tcPr>
+          <w:p>
+            <w:pPr>
+              <w:rPr>
+                <w:sz w:val="18"/>
+                <w:szCs w:val="18"/>
+              </w:rPr>
+            </w:pPr>
+          </w:p>
+        </w:tc>
+      </w:tr>
+      <w:tr>
+        <w:tc>
+          <w:tcPr>
+            <w:tcW w:w="2086" w:type="dxa"/>
+            <w:shd w:val="clear" w:color="auto" w:fill="C5E0B3" w:themeFill="accent6" w:themeFillTint="66"/>
+          </w:tcPr>
+          <w:p>
+            <w:pPr>
+              <w:rPr>
+                <w:sz w:val="18"/>
+                <w:szCs w:val="18"/>
+              </w:rPr>
+            </w:pPr>
+          </w:p>
+        </w:tc>
+        <w:tc>
+          <w:tcPr>
+            <w:tcW w:w="4276" w:type="dxa"/>
+            <w:shd w:val="clear" w:color="auto" w:fill="C5E0B3" w:themeFill="accent6" w:themeFillTint="66"/>
+          </w:tcPr>
+          <w:p>
+            <w:pPr>
+              <w:rPr>
+                <w:sz w:val="18"/>
+                <w:szCs w:val="18"/>
+              </w:rPr>
+            </w:pPr>
+          </w:p>
+        </w:tc>
+        <w:tc>
+          <w:tcPr>
+            <w:tcW w:w="4837" w:type="dxa"/>
+            <w:shd w:val="clear" w:color="auto" w:fill="C5E0B3" w:themeFill="accent6" w:themeFillTint="66"/>
+          </w:tcPr>
+          <w:p>
+            <w:pPr>
+              <w:rPr>
+                <w:sz w:val="18"/>
+                <w:szCs w:val="18"/>
+              </w:rPr>
+            </w:pPr>
+          </w:p>
+        </w:tc>
+      </w:tr>
+      <w:tr>
+        <w:tc>
+          <w:tcPr>
+            <w:tcW w:w="2086" w:type="dxa"/>
+            <w:shd w:val="clear" w:color="auto" w:fill="C5E0B3" w:themeFill="accent6" w:themeFillTint="66"/>
+          </w:tcPr>
+          <w:p>
+            <w:pPr>
+              <w:rPr>
+                <w:sz w:val="18"/>
+                <w:szCs w:val="18"/>
+              </w:rPr>
+            </w:pPr>
+          </w:p>
+        </w:tc>
+        <w:tc>
+          <w:tcPr>
+            <w:tcW w:w="4276" w:type="dxa"/>
+            <w:shd w:val="clear" w:color="auto" w:fill="C5E0B3" w:themeFill="accent6" w:themeFillTint="66"/>
+          </w:tcPr>
+          <w:p>
+            <w:pPr>
+              <w:rPr>
+                <w:sz w:val="18"/>
+                <w:szCs w:val="18"/>
+              </w:rPr>
+            </w:pPr>
+          </w:p>
+        </w:tc>
+        <w:tc>
+          <w:tcPr>
+            <w:tcW w:w="4837" w:type="dxa"/>
+            <w:shd w:val="clear" w:color="auto" w:fill="C5E0B3" w:themeFill="accent6" w:themeFillTint="66"/>
+          </w:tcPr>
+          <w:p>
+            <w:pPr>
+              <w:rPr>
+                <w:sz w:val="18"/>
+                <w:szCs w:val="18"/>
+              </w:rPr>
+            </w:pPr>
+          </w:p>
+        </w:tc>
+      </w:tr>
+      <w:tr>
+        <w:tc>
+          <w:tcPr>
+            <w:tcW w:w="2086" w:type="dxa"/>
+            <w:shd w:val="clear" w:color="auto" w:fill="C5E0B3" w:themeFill="accent6" w:themeFillTint="66"/>
+          </w:tcPr>
+          <w:p>
+            <w:pPr>
+              <w:rPr>
+                <w:sz w:val="18"/>
+                <w:szCs w:val="18"/>
+              </w:rPr>
+            </w:pPr>
+          </w:p>
+        </w:tc>
+        <w:tc>
+          <w:tcPr>
+            <w:tcW w:w="4276" w:type="dxa"/>
+            <w:shd w:val="clear" w:color="auto" w:fill="C5E0B3" w:themeFill="accent6" w:themeFillTint="66"/>
+          </w:tcPr>
+          <w:p>
+            <w:pPr>
+              <w:rPr>
+                <w:sz w:val="18"/>
+                <w:szCs w:val="18"/>
+              </w:rPr>
+            </w:pPr>
+          </w:p>
+        </w:tc>
+        <w:tc>
+          <w:tcPr>
+            <w:tcW w:w="4837" w:type="dxa"/>
+            <w:shd w:val="clear" w:color="auto" w:fill="C5E0B3" w:themeFill="accent6" w:themeFillTint="66"/>
+          </w:tcPr>
+          <w:p>
+            <w:pPr>
+              <w:rPr>
+                <w:sz w:val="18"/>
+                <w:szCs w:val="18"/>
+              </w:rPr>
+            </w:pPr>
+          </w:p>
+        </w:tc>
+      </w:tr>
+      <w:tr>
+        <w:tc>
+          <w:tcPr>
+            <w:tcW w:w="2086" w:type="dxa"/>
+            <w:shd w:val="clear" w:color="auto" w:fill="C5E0B3" w:themeFill="accent6" w:themeFillTint="66"/>
+          </w:tcPr>
+          <w:p>
+            <w:pPr>
+              <w:rPr>
+                <w:sz w:val="18"/>
+                <w:szCs w:val="18"/>
+              </w:rPr>
+            </w:pPr>
+          </w:p>
+        </w:tc>
+        <w:tc>
+          <w:tcPr>
+            <w:tcW w:w="4276" w:type="dxa"/>
+            <w:shd w:val="clear" w:color="auto" w:fill="C5E0B3" w:themeFill="accent6" w:themeFillTint="66"/>
+          </w:tcPr>
+          <w:p>
+            <w:pPr>
+              <w:rPr>
+                <w:sz w:val="18"/>
+                <w:szCs w:val="18"/>
+              </w:rPr>
+            </w:pPr>
+          </w:p>
+        </w:tc>
+        <w:tc>
+          <w:tcPr>
+            <w:tcW w:w="4837" w:type="dxa"/>
+            <w:shd w:val="clear" w:color="auto" w:fill="C5E0B3" w:themeFill="accent6" w:themeFillTint="66"/>
+          </w:tcPr>
+          <w:p>
+            <w:pPr>
+              <w:rPr>
+                <w:sz w:val="18"/>
+                <w:szCs w:val="18"/>
+              </w:rPr>
+            </w:pPr>
+          </w:p>
+        </w:tc>
+      </w:tr>
+      <w:tr>
+        <w:tc>
+          <w:tcPr>
+            <w:tcW w:w="2086" w:type="dxa"/>
+            <w:shd w:val="clear" w:color="auto" w:fill="C5E0B3" w:themeFill="accent6" w:themeFillTint="66"/>
+          </w:tcPr>
+          <w:p>
+            <w:pPr>
+              <w:rPr>
+                <w:sz w:val="18"/>
+                <w:szCs w:val="18"/>
+              </w:rPr>
+            </w:pPr>
+          </w:p>
+        </w:tc>
+        <w:tc>
+          <w:tcPr>
+            <w:tcW w:w="4276" w:type="dxa"/>
+            <w:shd w:val="clear" w:color="auto" w:fill="C5E0B3" w:themeFill="accent6" w:themeFillTint="66"/>
+          </w:tcPr>
+          <w:p>
+            <w:pPr>
+              <w:rPr>
+                <w:sz w:val="18"/>
+                <w:szCs w:val="18"/>
+              </w:rPr>
+            </w:pPr>
+          </w:p>
+        </w:tc>
+        <w:tc>
+          <w:tcPr>
+            <w:tcW w:w="4837" w:type="dxa"/>
+            <w:shd w:val="clear" w:color="auto" w:fill="C5E0B3" w:themeFill="accent6" w:themeFillTint="66"/>
+          </w:tcPr>
+          <w:p>
+            <w:pPr>
+              <w:rPr>
+                <w:sz w:val="18"/>
+                <w:szCs w:val="18"/>
+              </w:rPr>
+            </w:pPr>
+          </w:p>
+        </w:tc>
+      </w:tr>
+      <w:tr>
+        <w:tc>
+          <w:tcPr>
+            <w:tcW w:w="2086" w:type="dxa"/>
+            <w:shd w:val="clear" w:color="auto" w:fill="C5E0B3" w:themeFill="accent6" w:themeFillTint="66"/>
+          </w:tcPr>
+          <w:p>
+            <w:pPr>
+              <w:rPr>
+                <w:sz w:val="18"/>
+                <w:szCs w:val="18"/>
+              </w:rPr>
+            </w:pPr>
+          </w:p>
+        </w:tc>
+        <w:tc>
+          <w:tcPr>
+            <w:tcW w:w="4276" w:type="dxa"/>
+            <w:shd w:val="clear" w:color="auto" w:fill="C5E0B3" w:themeFill="accent6" w:themeFillTint="66"/>
+          </w:tcPr>
+          <w:p>
+            <w:pPr>
+              <w:rPr>
+                <w:sz w:val="18"/>
+                <w:szCs w:val="18"/>
+              </w:rPr>
+            </w:pPr>
+          </w:p>
+        </w:tc>
+        <w:tc>
+          <w:tcPr>
+            <w:tcW w:w="4837" w:type="dxa"/>
+            <w:shd w:val="clear" w:color="auto" w:fill="C5E0B3" w:themeFill="accent6" w:themeFillTint="66"/>
+          </w:tcPr>
+          <w:p>
+            <w:pPr>
+              <w:rPr>
+                <w:sz w:val="18"/>
+                <w:szCs w:val="18"/>
+              </w:rPr>
+            </w:pPr>
+          </w:p>
+        </w:tc>
+      </w:tr>
+      <w:tr>
+        <w:tc>
+          <w:tcPr>
+            <w:tcW w:w="2086" w:type="dxa"/>
+            <w:shd w:val="clear" w:color="auto" w:fill="C5E0B3" w:themeFill="accent6" w:themeFillTint="66"/>
+          </w:tcPr>
+          <w:p>
+            <w:pPr>
+              <w:rPr>
+                <w:sz w:val="18"/>
+                <w:szCs w:val="18"/>
+              </w:rPr>
+            </w:pPr>
+          </w:p>
+        </w:tc>
+        <w:tc>
+          <w:tcPr>
+            <w:tcW w:w="4276" w:type="dxa"/>
+            <w:shd w:val="clear" w:color="auto" w:fill="C5E0B3" w:themeFill="accent6" w:themeFillTint="66"/>
+          </w:tcPr>
+          <w:p>
+            <w:pPr>
+              <w:rPr>
+                <w:sz w:val="18"/>
+                <w:szCs w:val="18"/>
+              </w:rPr>
+            </w:pPr>
+          </w:p>
+        </w:tc>
+        <w:tc>
+          <w:tcPr>
+            <w:tcW w:w="4837" w:type="dxa"/>
+            <w:shd w:val="clear" w:color="auto" w:fill="C5E0B3" w:themeFill="accent6" w:themeFillTint="66"/>
           </w:tcPr>
           <w:p>
             <w:pPr>

</xml_diff>